<commit_message>
Adding documentation of TpN2
</commit_message>
<xml_diff>
--- a/doc/Documentacion TP N°2.docx
+++ b/doc/Documentacion TP N°2.docx
@@ -163,20 +163,8 @@
           <w:szCs w:val="32"/>
           <w:lang w:val="es-AR"/>
         </w:rPr>
-        <w:t xml:space="preserve">: Dr. Pedro E. Colla y Hernán </w:t>
-      </w:r>
-      <w:proofErr w:type="spellStart"/>
-      <w:r>
-        <w:rPr>
-          <w:rFonts w:ascii="Arial" w:eastAsia="Times New Roman" w:hAnsi="Arial" w:cs="Arial"/>
-          <w:color w:val="000000"/>
-          <w:sz w:val="32"/>
-          <w:szCs w:val="32"/>
-          <w:lang w:val="es-AR"/>
-        </w:rPr>
-        <w:t>Sanchez</w:t>
-      </w:r>
-      <w:proofErr w:type="spellEnd"/>
+        <w:t>: Dr. Pedro E. Colla y Hernán Sanchez</w:t>
+      </w:r>
     </w:p>
     <w:p>
       <w:pPr>
@@ -467,7 +455,7 @@
                       <a:picLocks noChangeAspect="1"/>
                       <a:extLst>
                         <a:ext uri="smNativeData">
-                          <sm:smNativeData xmlns="" xmlns:o="urn:schemas-microsoft-com:office:office" xmlns:v="urn:schemas-microsoft-com:vml" xmlns:w10="urn:schemas-microsoft-com:office:word" xmlns:w="http://schemas.openxmlformats.org/wordprocessingml/2006/main" xmlns:sm="smNativeData" val="SMDATA_16_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"/>
+                          <sm:smNativeData xmlns:sm="smNativeData" xmlns:w="http://schemas.openxmlformats.org/wordprocessingml/2006/main" xmlns:w10="urn:schemas-microsoft-com:office:word" xmlns:v="urn:schemas-microsoft-com:vml" xmlns:o="urn:schemas-microsoft-com:office:office" xmlns="" val="SMDATA_16_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"/>
                         </a:ext>
                       </a:extLst>
                     </pic:cNvPicPr>
@@ -528,27 +516,15 @@
           <w:lang w:val="es-AR"/>
         </w:rPr>
       </w:pPr>
-      <w:proofErr w:type="gramStart"/>
-      <w:r>
-        <w:rPr>
-          <w:rFonts w:ascii="Arial" w:eastAsia="Basic Roman" w:hAnsi="Arial" w:cs="Arial"/>
-          <w:color w:val="000000"/>
-          <w:sz w:val="22"/>
-          <w:szCs w:val="22"/>
-          <w:lang w:val="es-AR"/>
-        </w:rPr>
-        <w:t>Impresión en pantalla de la consulta, en este caso “Qué es Python?</w:t>
-      </w:r>
-      <w:proofErr w:type="gramEnd"/>
-      <w:r>
-        <w:rPr>
-          <w:rFonts w:ascii="Arial" w:eastAsia="Basic Roman" w:hAnsi="Arial" w:cs="Arial"/>
-          <w:color w:val="000000"/>
-          <w:sz w:val="22"/>
-          <w:szCs w:val="22"/>
-          <w:lang w:val="es-AR"/>
-        </w:rPr>
-        <w:t>”, como se muestra a continuación:</w:t>
+      <w:r>
+        <w:rPr>
+          <w:rFonts w:ascii="Arial" w:eastAsia="Basic Roman" w:hAnsi="Arial" w:cs="Arial"/>
+          <w:color w:val="000000"/>
+          <w:sz w:val="22"/>
+          <w:szCs w:val="22"/>
+          <w:lang w:val="es-AR"/>
+        </w:rPr>
+        <w:t>Impresión en pantalla de la consulta, en este caso “Qué es Python?”, como se muestra a continuación:</w:t>
       </w:r>
     </w:p>
     <w:p>
@@ -585,7 +561,7 @@
                       <a:picLocks noChangeAspect="1"/>
                       <a:extLst>
                         <a:ext uri="smNativeData">
-                          <sm:smNativeData xmlns="" xmlns:o="urn:schemas-microsoft-com:office:office" xmlns:v="urn:schemas-microsoft-com:vml" xmlns:w10="urn:schemas-microsoft-com:office:word" xmlns:w="http://schemas.openxmlformats.org/wordprocessingml/2006/main" xmlns:sm="smNativeData" val="SMDATA_16_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"/>
+                          <sm:smNativeData xmlns:sm="smNativeData" xmlns:w="http://schemas.openxmlformats.org/wordprocessingml/2006/main" xmlns:w10="urn:schemas-microsoft-com:office:word" xmlns:v="urn:schemas-microsoft-com:vml" xmlns:o="urn:schemas-microsoft-com:office:office" xmlns="" val="SMDATA_16_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"/>
                         </a:ext>
                       </a:extLst>
                     </pic:cNvPicPr>
@@ -676,51 +652,7 @@
           <w:szCs w:val="22"/>
           <w:lang w:val="es-AR"/>
         </w:rPr>
-        <w:t xml:space="preserve">En </w:t>
-      </w:r>
-      <w:proofErr w:type="gramStart"/>
-      <w:r>
-        <w:rPr>
-          <w:rFonts w:ascii="Arial" w:eastAsia="Basic Roman" w:hAnsi="Arial" w:cs="Arial"/>
-          <w:color w:val="000000"/>
-          <w:sz w:val="22"/>
-          <w:szCs w:val="22"/>
-          <w:lang w:val="es-AR"/>
-        </w:rPr>
-        <w:t>éste</w:t>
-      </w:r>
-      <w:proofErr w:type="gramEnd"/>
-      <w:r>
-        <w:rPr>
-          <w:rFonts w:ascii="Arial" w:eastAsia="Basic Roman" w:hAnsi="Arial" w:cs="Arial"/>
-          <w:color w:val="000000"/>
-          <w:sz w:val="22"/>
-          <w:szCs w:val="22"/>
-          <w:lang w:val="es-AR"/>
-        </w:rPr>
-        <w:t xml:space="preserve"> punto se contempla el error de no pasarle ningún parámetro, lo que hacemos es que si el usuario no pasa ningún mensaje no lo asigne a la variable, de ésta manera el error que se produce al no definirse la variable en el bloque try lo capturamos en el bloque </w:t>
-      </w:r>
-      <w:proofErr w:type="spellStart"/>
-      <w:r>
-        <w:rPr>
-          <w:rFonts w:ascii="Arial" w:eastAsia="Basic Roman" w:hAnsi="Arial" w:cs="Arial"/>
-          <w:color w:val="000000"/>
-          <w:sz w:val="22"/>
-          <w:szCs w:val="22"/>
-          <w:lang w:val="es-AR"/>
-        </w:rPr>
-        <w:t>exception</w:t>
-      </w:r>
-      <w:proofErr w:type="spellEnd"/>
-      <w:r>
-        <w:rPr>
-          <w:rFonts w:ascii="Arial" w:eastAsia="Basic Roman" w:hAnsi="Arial" w:cs="Arial"/>
-          <w:color w:val="000000"/>
-          <w:sz w:val="22"/>
-          <w:szCs w:val="22"/>
-          <w:lang w:val="es-AR"/>
-        </w:rPr>
-        <w:t xml:space="preserve"> y lanzamos un mensaje al usuario como se ve en la </w:t>
+        <w:t xml:space="preserve">En éste punto se contempla el error de no pasarle ningún parámetro, lo que hacemos es que si el usuario no pasa ningún mensaje no lo asigne a la variable, de ésta manera el error que se produce al no definirse la variable en el bloque try lo capturamos en el bloque exception y lanzamos un mensaje al usuario como se ve en la </w:t>
       </w:r>
       <w:r>
         <w:rPr>
@@ -777,7 +709,7 @@
                       <a:picLocks noChangeAspect="1"/>
                       <a:extLst>
                         <a:ext uri="smNativeData">
-                          <sm:smNativeData xmlns="" xmlns:o="urn:schemas-microsoft-com:office:office" xmlns:v="urn:schemas-microsoft-com:vml" xmlns:w10="urn:schemas-microsoft-com:office:word" xmlns:w="http://schemas.openxmlformats.org/wordprocessingml/2006/main" xmlns:sm="smNativeData" val="SMDATA_16_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"/>
+                          <sm:smNativeData xmlns:sm="smNativeData" xmlns:w="http://schemas.openxmlformats.org/wordprocessingml/2006/main" xmlns:w10="urn:schemas-microsoft-com:office:word" xmlns:v="urn:schemas-microsoft-com:vml" xmlns:o="urn:schemas-microsoft-com:office:office" xmlns="" val="SMDATA_16_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"/>
                         </a:ext>
                       </a:extLst>
                     </pic:cNvPicPr>
@@ -868,51 +800,7 @@
           <w:szCs w:val="22"/>
           <w:lang w:val="es-AR"/>
         </w:rPr>
-        <w:t xml:space="preserve">En </w:t>
-      </w:r>
-      <w:proofErr w:type="gramStart"/>
-      <w:r>
-        <w:rPr>
-          <w:rFonts w:ascii="Arial" w:eastAsia="Basic Roman" w:hAnsi="Arial" w:cs="Arial"/>
-          <w:color w:val="000000"/>
-          <w:sz w:val="22"/>
-          <w:szCs w:val="22"/>
-          <w:lang w:val="es-AR"/>
-        </w:rPr>
-        <w:t>ésta</w:t>
-      </w:r>
-      <w:proofErr w:type="gramEnd"/>
-      <w:r>
-        <w:rPr>
-          <w:rFonts w:ascii="Arial" w:eastAsia="Basic Roman" w:hAnsi="Arial" w:cs="Arial"/>
-          <w:color w:val="000000"/>
-          <w:sz w:val="22"/>
-          <w:szCs w:val="22"/>
-          <w:lang w:val="es-AR"/>
-        </w:rPr>
-        <w:t xml:space="preserve"> etapa se agrega la posibilidad de recuperar la última consulta realizada, mediante el uso de la librería </w:t>
-      </w:r>
-      <w:proofErr w:type="spellStart"/>
-      <w:r>
-        <w:rPr>
-          <w:rFonts w:ascii="Arial" w:eastAsia="Basic Roman" w:hAnsi="Arial" w:cs="Arial"/>
-          <w:color w:val="000000"/>
-          <w:sz w:val="22"/>
-          <w:szCs w:val="22"/>
-          <w:lang w:val="es-AR"/>
-        </w:rPr>
-        <w:t>readline</w:t>
-      </w:r>
-      <w:proofErr w:type="spellEnd"/>
-      <w:r>
-        <w:rPr>
-          <w:rFonts w:ascii="Arial" w:eastAsia="Basic Roman" w:hAnsi="Arial" w:cs="Arial"/>
-          <w:color w:val="000000"/>
-          <w:sz w:val="22"/>
-          <w:szCs w:val="22"/>
-          <w:lang w:val="es-AR"/>
-        </w:rPr>
-        <w:t xml:space="preserve"> (como se muestra en la siguiente </w:t>
+        <w:t xml:space="preserve">En ésta etapa se agrega la posibilidad de recuperar la última consulta realizada, mediante el uso de la librería readline (como se muestra en la siguiente </w:t>
       </w:r>
       <w:r>
         <w:rPr>
@@ -932,29 +820,7 @@
           <w:szCs w:val="22"/>
           <w:lang w:val="es-AR"/>
         </w:rPr>
-        <w:t xml:space="preserve"> importada) y en la prueba se utiliza ciclo </w:t>
-      </w:r>
-      <w:proofErr w:type="spellStart"/>
-      <w:r>
-        <w:rPr>
-          <w:rFonts w:ascii="Arial" w:eastAsia="Basic Roman" w:hAnsi="Arial" w:cs="Arial"/>
-          <w:color w:val="000000"/>
-          <w:sz w:val="22"/>
-          <w:szCs w:val="22"/>
-          <w:lang w:val="es-AR"/>
-        </w:rPr>
-        <w:t>for</w:t>
-      </w:r>
-      <w:proofErr w:type="spellEnd"/>
-      <w:r>
-        <w:rPr>
-          <w:rFonts w:ascii="Arial" w:eastAsia="Basic Roman" w:hAnsi="Arial" w:cs="Arial"/>
-          <w:color w:val="000000"/>
-          <w:sz w:val="22"/>
-          <w:szCs w:val="22"/>
-          <w:lang w:val="es-AR"/>
-        </w:rPr>
-        <w:t xml:space="preserve"> para hacer prueba de la consulta:</w:t>
+        <w:t xml:space="preserve"> importada) y en la prueba se utiliza ciclo for para hacer prueba de la consulta:</w:t>
       </w:r>
     </w:p>
     <w:p>
@@ -991,7 +857,7 @@
                       <a:picLocks noChangeAspect="1"/>
                       <a:extLst>
                         <a:ext uri="smNativeData">
-                          <sm:smNativeData xmlns="" xmlns:o="urn:schemas-microsoft-com:office:office" xmlns:v="urn:schemas-microsoft-com:vml" xmlns:w10="urn:schemas-microsoft-com:office:word" xmlns:w="http://schemas.openxmlformats.org/wordprocessingml/2006/main" xmlns:sm="smNativeData" val="SMDATA_16_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"/>
+                          <sm:smNativeData xmlns:sm="smNativeData" xmlns:w="http://schemas.openxmlformats.org/wordprocessingml/2006/main" xmlns:w10="urn:schemas-microsoft-com:office:word" xmlns:v="urn:schemas-microsoft-com:vml" xmlns:o="urn:schemas-microsoft-com:office:office" xmlns="" val="SMDATA_16_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"/>
                         </a:ext>
                       </a:extLst>
                     </pic:cNvPicPr>
@@ -1091,208 +957,16 @@
           <w:szCs w:val="22"/>
           <w:lang w:val="es-AR"/>
         </w:rPr>
-        <w:t xml:space="preserve"> Se modifica el ingreso de un </w:t>
-      </w:r>
-      <w:proofErr w:type="gramStart"/>
-      <w:r>
-        <w:rPr>
-          <w:rFonts w:ascii="Arial" w:eastAsia="Basic Roman" w:hAnsi="Arial" w:cs="Arial"/>
-          <w:color w:val="000000"/>
-          <w:sz w:val="22"/>
-          <w:szCs w:val="22"/>
-          <w:lang w:val="es-AR"/>
-        </w:rPr>
-        <w:t>argumento ”</w:t>
-      </w:r>
-      <w:proofErr w:type="gramEnd"/>
-      <w:r>
-        <w:rPr>
-          <w:rFonts w:ascii="Arial" w:eastAsia="Basic Roman" w:hAnsi="Arial" w:cs="Arial"/>
-          <w:color w:val="000000"/>
-          <w:sz w:val="22"/>
-          <w:szCs w:val="22"/>
-          <w:lang w:val="es-AR"/>
-        </w:rPr>
-        <w:t>--</w:t>
-      </w:r>
-      <w:proofErr w:type="spellStart"/>
-      <w:r>
-        <w:rPr>
-          <w:rFonts w:ascii="Arial" w:eastAsia="Basic Roman" w:hAnsi="Arial" w:cs="Arial"/>
-          <w:color w:val="000000"/>
-          <w:sz w:val="22"/>
-          <w:szCs w:val="22"/>
-          <w:lang w:val="es-AR"/>
-        </w:rPr>
-        <w:t>convers</w:t>
-      </w:r>
-      <w:proofErr w:type="spellEnd"/>
-      <w:r>
-        <w:rPr>
-          <w:rFonts w:ascii="Arial" w:eastAsia="Basic Roman" w:hAnsi="Arial" w:cs="Arial"/>
-          <w:color w:val="000000"/>
-          <w:sz w:val="22"/>
-          <w:szCs w:val="22"/>
-          <w:lang w:val="es-AR"/>
-        </w:rPr>
-        <w:t xml:space="preserve">” en una consulta inicial la </w:t>
-      </w:r>
-      <w:proofErr w:type="spellStart"/>
-      <w:r>
-        <w:rPr>
-          <w:rFonts w:ascii="Arial" w:eastAsia="Basic Roman" w:hAnsi="Arial" w:cs="Arial"/>
-          <w:color w:val="000000"/>
-          <w:sz w:val="22"/>
-          <w:szCs w:val="22"/>
-          <w:lang w:val="es-AR"/>
-        </w:rPr>
-        <w:t>cuál</w:t>
-      </w:r>
-      <w:proofErr w:type="spellEnd"/>
-      <w:r>
-        <w:rPr>
-          <w:rFonts w:ascii="Arial" w:eastAsia="Basic Roman" w:hAnsi="Arial" w:cs="Arial"/>
-          <w:color w:val="000000"/>
-          <w:sz w:val="22"/>
-          <w:szCs w:val="22"/>
-          <w:lang w:val="es-AR"/>
-        </w:rPr>
-        <w:t xml:space="preserve"> hay dos caminos, el dicho anteriormente que entra en un modo de conversación en el </w:t>
-      </w:r>
-      <w:proofErr w:type="spellStart"/>
-      <w:r>
-        <w:rPr>
-          <w:rFonts w:ascii="Arial" w:eastAsia="Basic Roman" w:hAnsi="Arial" w:cs="Arial"/>
-          <w:color w:val="000000"/>
-          <w:sz w:val="22"/>
-          <w:szCs w:val="22"/>
-          <w:lang w:val="es-AR"/>
-        </w:rPr>
-        <w:t>cuál</w:t>
-      </w:r>
-      <w:proofErr w:type="spellEnd"/>
-      <w:r>
-        <w:rPr>
-          <w:rFonts w:ascii="Arial" w:eastAsia="Basic Roman" w:hAnsi="Arial" w:cs="Arial"/>
-          <w:color w:val="000000"/>
-          <w:sz w:val="22"/>
-          <w:szCs w:val="22"/>
-          <w:lang w:val="es-AR"/>
-        </w:rPr>
-        <w:t xml:space="preserve"> se va almacenando la conversación en un historial y se la vuelve a pasar como parámetro al </w:t>
-      </w:r>
-      <w:proofErr w:type="spellStart"/>
-      <w:r>
-        <w:rPr>
-          <w:rFonts w:ascii="Arial" w:eastAsia="Basic Roman" w:hAnsi="Arial" w:cs="Arial"/>
-          <w:color w:val="000000"/>
-          <w:sz w:val="22"/>
-          <w:szCs w:val="22"/>
-          <w:lang w:val="es-AR"/>
-        </w:rPr>
-        <w:t>chatGPT</w:t>
-      </w:r>
-      <w:proofErr w:type="spellEnd"/>
-      <w:r>
-        <w:rPr>
-          <w:rFonts w:ascii="Arial" w:eastAsia="Basic Roman" w:hAnsi="Arial" w:cs="Arial"/>
-          <w:color w:val="000000"/>
-          <w:sz w:val="22"/>
-          <w:szCs w:val="22"/>
-          <w:lang w:val="es-AR"/>
-        </w:rPr>
-        <w:t xml:space="preserve"> cada vez que se realiza una nueva consulta, y el segundo que simplemente se lo agregué personalmente que es el argumento ”--</w:t>
-      </w:r>
-      <w:proofErr w:type="spellStart"/>
-      <w:r>
-        <w:rPr>
-          <w:rFonts w:ascii="Arial" w:eastAsia="Basic Roman" w:hAnsi="Arial" w:cs="Arial"/>
-          <w:color w:val="000000"/>
-          <w:sz w:val="22"/>
-          <w:szCs w:val="22"/>
-          <w:lang w:val="es-AR"/>
-        </w:rPr>
-        <w:t>easy</w:t>
-      </w:r>
-      <w:proofErr w:type="spellEnd"/>
-      <w:r>
-        <w:rPr>
-          <w:rFonts w:ascii="Arial" w:eastAsia="Basic Roman" w:hAnsi="Arial" w:cs="Arial"/>
-          <w:color w:val="000000"/>
-          <w:sz w:val="22"/>
-          <w:szCs w:val="22"/>
-          <w:lang w:val="es-AR"/>
-        </w:rPr>
-        <w:t xml:space="preserve">” que sólo es para realizar una única consulta y finalizar el programa. </w:t>
-      </w:r>
-      <w:r>
-        <w:rPr>
-          <w:rFonts w:ascii="Arial" w:eastAsia="Basic Roman" w:hAnsi="Arial" w:cs="Arial"/>
-          <w:color w:val="000000"/>
-          <w:sz w:val="22"/>
-          <w:szCs w:val="22"/>
-        </w:rPr>
-        <w:t xml:space="preserve">Se </w:t>
-      </w:r>
-      <w:proofErr w:type="spellStart"/>
-      <w:r>
-        <w:rPr>
-          <w:rFonts w:ascii="Arial" w:eastAsia="Basic Roman" w:hAnsi="Arial" w:cs="Arial"/>
-          <w:color w:val="000000"/>
-          <w:sz w:val="22"/>
-          <w:szCs w:val="22"/>
-        </w:rPr>
-        <w:t>muestra</w:t>
-      </w:r>
-      <w:proofErr w:type="spellEnd"/>
-      <w:r>
-        <w:rPr>
-          <w:rFonts w:ascii="Arial" w:eastAsia="Basic Roman" w:hAnsi="Arial" w:cs="Arial"/>
-          <w:color w:val="000000"/>
-          <w:sz w:val="22"/>
-          <w:szCs w:val="22"/>
-        </w:rPr>
-        <w:t xml:space="preserve"> a </w:t>
-      </w:r>
-      <w:proofErr w:type="spellStart"/>
-      <w:r>
-        <w:rPr>
-          <w:rFonts w:ascii="Arial" w:eastAsia="Basic Roman" w:hAnsi="Arial" w:cs="Arial"/>
-          <w:color w:val="000000"/>
-          <w:sz w:val="22"/>
-          <w:szCs w:val="22"/>
-        </w:rPr>
-        <w:t>continuación</w:t>
-      </w:r>
-      <w:proofErr w:type="spellEnd"/>
-      <w:r>
-        <w:rPr>
-          <w:rFonts w:ascii="Arial" w:eastAsia="Basic Roman" w:hAnsi="Arial" w:cs="Arial"/>
-          <w:color w:val="000000"/>
-          <w:sz w:val="22"/>
-          <w:szCs w:val="22"/>
-        </w:rPr>
-        <w:t xml:space="preserve"> </w:t>
-      </w:r>
-      <w:proofErr w:type="spellStart"/>
-      <w:r>
-        <w:rPr>
-          <w:rFonts w:ascii="Arial" w:eastAsia="Basic Roman" w:hAnsi="Arial" w:cs="Arial"/>
-          <w:color w:val="000000"/>
-          <w:sz w:val="22"/>
-          <w:szCs w:val="22"/>
-        </w:rPr>
-        <w:t>respectiva</w:t>
-      </w:r>
-      <w:proofErr w:type="spellEnd"/>
-      <w:r>
-        <w:rPr>
-          <w:rFonts w:ascii="Arial" w:eastAsia="Basic Roman" w:hAnsi="Arial" w:cs="Arial"/>
-          <w:color w:val="000000"/>
-          <w:sz w:val="22"/>
-          <w:szCs w:val="22"/>
-        </w:rPr>
-        <w:t xml:space="preserve"> </w:t>
+        <w:t xml:space="preserve"> Se modifica el ingreso de un argumento ”--convers” en una consulta inicial la cuál hay dos caminos, el dicho anteriormente que entra en un modo de conversación en el cuál se va almacenando la conversación en un historial y se la vuelve a pasar como parámetro al chatGPT cada vez que se realiza una nueva consulta, y el segundo que simplemente se lo agregué personalmente que es el argumento ”--easy” que sólo es para realizar una única consulta y finalizar el programa. </w:t>
+      </w:r>
+      <w:r>
+        <w:rPr>
+          <w:rFonts w:ascii="Arial" w:eastAsia="Basic Roman" w:hAnsi="Arial" w:cs="Arial"/>
+          <w:color w:val="000000"/>
+          <w:sz w:val="22"/>
+          <w:szCs w:val="22"/>
+        </w:rPr>
+        <w:t xml:space="preserve">Se muestra a continuación respectiva </w:t>
       </w:r>
       <w:r>
         <w:rPr>
@@ -1347,7 +1021,7 @@
                       <a:picLocks noChangeAspect="1"/>
                       <a:extLst>
                         <a:ext uri="smNativeData">
-                          <sm:smNativeData xmlns="" xmlns:o="urn:schemas-microsoft-com:office:office" xmlns:v="urn:schemas-microsoft-com:vml" xmlns:w10="urn:schemas-microsoft-com:office:word" xmlns:w="http://schemas.openxmlformats.org/wordprocessingml/2006/main" xmlns:sm="smNativeData" val="SMDATA_16_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"/>
+                          <sm:smNativeData xmlns:sm="smNativeData" xmlns:w="http://schemas.openxmlformats.org/wordprocessingml/2006/main" xmlns:w10="urn:schemas-microsoft-com:office:word" xmlns:v="urn:schemas-microsoft-com:vml" xmlns:o="urn:schemas-microsoft-com:office:office" xmlns="" val="SMDATA_16_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"/>
                         </a:ext>
                       </a:extLst>
                     </pic:cNvPicPr>
@@ -1416,63 +1090,7 @@
           <w:szCs w:val="22"/>
           <w:lang w:val="es-AR"/>
         </w:rPr>
-        <w:t>Y se le agregan los prefijos “</w:t>
-      </w:r>
-      <w:proofErr w:type="spellStart"/>
-      <w:r>
-        <w:rPr>
-          <w:rFonts w:ascii="Arial" w:eastAsia="Basic Roman" w:hAnsi="Arial" w:cs="Arial"/>
-          <w:color w:val="000000"/>
-          <w:sz w:val="22"/>
-          <w:szCs w:val="22"/>
-          <w:lang w:val="es-AR"/>
-        </w:rPr>
-        <w:t>You</w:t>
-      </w:r>
-      <w:proofErr w:type="spellEnd"/>
-      <w:proofErr w:type="gramStart"/>
-      <w:r>
-        <w:rPr>
-          <w:rFonts w:ascii="Arial" w:eastAsia="Basic Roman" w:hAnsi="Arial" w:cs="Arial"/>
-          <w:color w:val="000000"/>
-          <w:sz w:val="22"/>
-          <w:szCs w:val="22"/>
-          <w:lang w:val="es-AR"/>
-        </w:rPr>
-        <w:t>: ”</w:t>
-      </w:r>
-      <w:proofErr w:type="gramEnd"/>
-      <w:r>
-        <w:rPr>
-          <w:rFonts w:ascii="Arial" w:eastAsia="Basic Roman" w:hAnsi="Arial" w:cs="Arial"/>
-          <w:color w:val="000000"/>
-          <w:sz w:val="22"/>
-          <w:szCs w:val="22"/>
-          <w:lang w:val="es-AR"/>
-        </w:rPr>
-        <w:t xml:space="preserve"> y “</w:t>
-      </w:r>
-      <w:proofErr w:type="spellStart"/>
-      <w:r>
-        <w:rPr>
-          <w:rFonts w:ascii="Arial" w:eastAsia="Basic Roman" w:hAnsi="Arial" w:cs="Arial"/>
-          <w:color w:val="000000"/>
-          <w:sz w:val="22"/>
-          <w:szCs w:val="22"/>
-          <w:lang w:val="es-AR"/>
-        </w:rPr>
-        <w:t>chatGPT</w:t>
-      </w:r>
-      <w:proofErr w:type="spellEnd"/>
-      <w:r>
-        <w:rPr>
-          <w:rFonts w:ascii="Arial" w:eastAsia="Basic Roman" w:hAnsi="Arial" w:cs="Arial"/>
-          <w:color w:val="000000"/>
-          <w:sz w:val="22"/>
-          <w:szCs w:val="22"/>
-          <w:lang w:val="es-AR"/>
-        </w:rPr>
-        <w:t>: ” al parámetro STOP como se ve a continuación:</w:t>
+        <w:t>Y se le agregan los prefijos “You: ” y “chatGPT: ” al parámetro STOP como se ve a continuación:</w:t>
       </w:r>
     </w:p>
     <w:p>
@@ -1509,7 +1127,7 @@
                       <a:picLocks noChangeAspect="1"/>
                       <a:extLst>
                         <a:ext uri="smNativeData">
-                          <sm:smNativeData xmlns="" xmlns:o="urn:schemas-microsoft-com:office:office" xmlns:v="urn:schemas-microsoft-com:vml" xmlns:w10="urn:schemas-microsoft-com:office:word" xmlns:w="http://schemas.openxmlformats.org/wordprocessingml/2006/main" xmlns:sm="smNativeData" val="SMDATA_16_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"/>
+                          <sm:smNativeData xmlns:sm="smNativeData" xmlns:w="http://schemas.openxmlformats.org/wordprocessingml/2006/main" xmlns:w10="urn:schemas-microsoft-com:office:word" xmlns:v="urn:schemas-microsoft-com:vml" xmlns:o="urn:schemas-microsoft-com:office:office" xmlns="" val="SMDATA_16_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"/>
                         </a:ext>
                       </a:extLst>
                     </pic:cNvPicPr>
@@ -1600,51 +1218,7 @@
           <w:szCs w:val="22"/>
           <w:lang w:val="es-AR"/>
         </w:rPr>
-        <w:t xml:space="preserve"> Se ejecuta el programa </w:t>
-      </w:r>
-      <w:proofErr w:type="spellStart"/>
-      <w:r>
-        <w:rPr>
-          <w:rFonts w:ascii="Arial" w:eastAsia="Basic Roman" w:hAnsi="Arial" w:cs="Arial"/>
-          <w:color w:val="000000"/>
-          <w:sz w:val="22"/>
-          <w:szCs w:val="22"/>
-          <w:lang w:val="es-AR"/>
-        </w:rPr>
-        <w:t>multimetric</w:t>
-      </w:r>
-      <w:proofErr w:type="spellEnd"/>
-      <w:r>
-        <w:rPr>
-          <w:rFonts w:ascii="Arial" w:eastAsia="Basic Roman" w:hAnsi="Arial" w:cs="Arial"/>
-          <w:color w:val="000000"/>
-          <w:sz w:val="22"/>
-          <w:szCs w:val="22"/>
-          <w:lang w:val="es-AR"/>
-        </w:rPr>
-        <w:t xml:space="preserve"> en el programa creado para consultar a la IA y de la sección “</w:t>
-      </w:r>
-      <w:proofErr w:type="spellStart"/>
-      <w:r>
-        <w:rPr>
-          <w:rFonts w:ascii="Arial" w:eastAsia="Basic Roman" w:hAnsi="Arial" w:cs="Arial"/>
-          <w:color w:val="000000"/>
-          <w:sz w:val="22"/>
-          <w:szCs w:val="22"/>
-          <w:lang w:val="es-AR"/>
-        </w:rPr>
-        <w:t>Overall</w:t>
-      </w:r>
-      <w:proofErr w:type="spellEnd"/>
-      <w:r>
-        <w:rPr>
-          <w:rFonts w:ascii="Arial" w:eastAsia="Basic Roman" w:hAnsi="Arial" w:cs="Arial"/>
-          <w:color w:val="000000"/>
-          <w:sz w:val="22"/>
-          <w:szCs w:val="22"/>
-          <w:lang w:val="es-AR"/>
-        </w:rPr>
-        <w:t>” se obtienen los siguientes datos:</w:t>
+        <w:t xml:space="preserve"> Se ejecuta el programa multimetric en el programa creado para consultar a la IA y de la sección “Overall” se obtienen los siguientes datos:</w:t>
       </w:r>
     </w:p>
     <w:p>
@@ -1691,7 +1265,7 @@
                       <a:picLocks noChangeAspect="1"/>
                       <a:extLst>
                         <a:ext uri="smNativeData">
-                          <sm:smNativeData xmlns="" xmlns:o="urn:schemas-microsoft-com:office:office" xmlns:v="urn:schemas-microsoft-com:vml" xmlns:w10="urn:schemas-microsoft-com:office:word" xmlns:w="http://schemas.openxmlformats.org/wordprocessingml/2006/main" xmlns:sm="smNativeData" val="SMDATA_16_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"/>
+                          <sm:smNativeData xmlns:sm="smNativeData" xmlns:w="http://schemas.openxmlformats.org/wordprocessingml/2006/main" xmlns:w10="urn:schemas-microsoft-com:office:word" xmlns:v="urn:schemas-microsoft-com:vml" xmlns:o="urn:schemas-microsoft-com:office:office" xmlns="" val="SMDATA_16_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"/>
                         </a:ext>
                       </a:extLst>
                     </pic:cNvPicPr>
@@ -1735,405 +1309,95 @@
     <w:p>
       <w:pPr>
         <w:rPr>
-          <w:rFonts w:ascii="Arial" w:eastAsia="Basic Roman" w:hAnsi="Arial" w:cs="Arial"/>
-          <w:color w:val="000000"/>
-          <w:sz w:val="22"/>
-          <w:szCs w:val="22"/>
-          <w:lang w:val="es-AR"/>
-        </w:rPr>
-      </w:pPr>
-      <w:r>
-        <w:rPr>
-          <w:rFonts w:ascii="Arial" w:eastAsia="Basic Roman" w:hAnsi="Arial" w:cs="Arial"/>
-          <w:color w:val="000000"/>
-          <w:sz w:val="22"/>
-          <w:szCs w:val="22"/>
-          <w:lang w:val="es-AR"/>
-        </w:rPr>
-        <w:t xml:space="preserve">Al agregarle comentarios a las funciones y parámetros notamos que el </w:t>
-      </w:r>
-      <w:proofErr w:type="spellStart"/>
-      <w:r>
-        <w:rPr>
-          <w:rFonts w:ascii="Arial" w:eastAsia="Basic Roman" w:hAnsi="Arial" w:cs="Arial"/>
-          <w:color w:val="000000"/>
-          <w:sz w:val="22"/>
-          <w:szCs w:val="22"/>
-          <w:lang w:val="es-AR"/>
-        </w:rPr>
-        <w:t>comment_ratio</w:t>
-      </w:r>
-      <w:proofErr w:type="spellEnd"/>
-      <w:r>
-        <w:rPr>
-          <w:rFonts w:ascii="Arial" w:eastAsia="Basic Roman" w:hAnsi="Arial" w:cs="Arial"/>
-          <w:color w:val="000000"/>
-          <w:sz w:val="22"/>
-          <w:szCs w:val="22"/>
-          <w:lang w:val="es-AR"/>
-        </w:rPr>
-        <w:t xml:space="preserve"> sube lo que facilita a la lectura del código y el entendimiento de dichas funciones, por otro lado para reducir la </w:t>
-      </w:r>
-      <w:proofErr w:type="spellStart"/>
-      <w:r>
-        <w:rPr>
-          <w:rFonts w:ascii="Arial" w:eastAsia="Basic Roman" w:hAnsi="Arial" w:cs="Arial"/>
-          <w:color w:val="000000"/>
-          <w:sz w:val="22"/>
-          <w:szCs w:val="22"/>
-          <w:lang w:val="es-AR"/>
-        </w:rPr>
-        <w:t>cyclomatic_complexity</w:t>
-      </w:r>
-      <w:proofErr w:type="spellEnd"/>
-      <w:r>
-        <w:rPr>
-          <w:rFonts w:ascii="Arial" w:eastAsia="Basic Roman" w:hAnsi="Arial" w:cs="Arial"/>
-          <w:color w:val="000000"/>
-          <w:sz w:val="22"/>
-          <w:szCs w:val="22"/>
-          <w:lang w:val="es-AR"/>
-        </w:rPr>
-        <w:t xml:space="preserve"> de 7 a 5, y todos los </w:t>
-      </w:r>
-      <w:proofErr w:type="spellStart"/>
-      <w:r>
-        <w:rPr>
-          <w:rFonts w:ascii="Arial" w:eastAsia="Basic Roman" w:hAnsi="Arial" w:cs="Arial"/>
-          <w:color w:val="000000"/>
-          <w:sz w:val="22"/>
-          <w:szCs w:val="22"/>
-          <w:lang w:val="es-AR"/>
-        </w:rPr>
-        <w:t>halsted</w:t>
-      </w:r>
-      <w:proofErr w:type="spellEnd"/>
-      <w:r>
-        <w:rPr>
-          <w:rFonts w:ascii="Arial" w:eastAsia="Basic Roman" w:hAnsi="Arial" w:cs="Arial"/>
-          <w:color w:val="000000"/>
-          <w:sz w:val="22"/>
-          <w:szCs w:val="22"/>
-          <w:lang w:val="es-AR"/>
-        </w:rPr>
-        <w:t xml:space="preserve"> (</w:t>
-      </w:r>
-      <w:proofErr w:type="spellStart"/>
-      <w:r>
-        <w:rPr>
-          <w:rFonts w:ascii="Arial" w:eastAsia="Basic Roman" w:hAnsi="Arial" w:cs="Arial"/>
-          <w:color w:val="000000"/>
-          <w:sz w:val="22"/>
-          <w:szCs w:val="22"/>
-          <w:lang w:val="es-AR"/>
-        </w:rPr>
-        <w:t>bugprop</w:t>
-      </w:r>
-      <w:proofErr w:type="spellEnd"/>
-      <w:r>
-        <w:rPr>
-          <w:rFonts w:ascii="Arial" w:eastAsia="Basic Roman" w:hAnsi="Arial" w:cs="Arial"/>
-          <w:color w:val="000000"/>
-          <w:sz w:val="22"/>
-          <w:szCs w:val="22"/>
-          <w:lang w:val="es-AR"/>
-        </w:rPr>
-        <w:t xml:space="preserve">, </w:t>
-      </w:r>
-      <w:proofErr w:type="spellStart"/>
-      <w:r>
-        <w:rPr>
-          <w:rFonts w:ascii="Arial" w:eastAsia="Basic Roman" w:hAnsi="Arial" w:cs="Arial"/>
-          <w:color w:val="000000"/>
-          <w:sz w:val="22"/>
-          <w:szCs w:val="22"/>
-          <w:lang w:val="es-AR"/>
-        </w:rPr>
-        <w:t>difficulty</w:t>
-      </w:r>
-      <w:proofErr w:type="spellEnd"/>
-      <w:r>
-        <w:rPr>
-          <w:rFonts w:ascii="Arial" w:eastAsia="Basic Roman" w:hAnsi="Arial" w:cs="Arial"/>
-          <w:color w:val="000000"/>
-          <w:sz w:val="22"/>
-          <w:szCs w:val="22"/>
-          <w:lang w:val="es-AR"/>
-        </w:rPr>
-        <w:t xml:space="preserve">, </w:t>
-      </w:r>
-      <w:proofErr w:type="spellStart"/>
-      <w:r>
-        <w:rPr>
-          <w:rFonts w:ascii="Arial" w:eastAsia="Basic Roman" w:hAnsi="Arial" w:cs="Arial"/>
-          <w:color w:val="000000"/>
-          <w:sz w:val="22"/>
-          <w:szCs w:val="22"/>
-          <w:lang w:val="es-AR"/>
-        </w:rPr>
-        <w:t>effor</w:t>
-      </w:r>
-      <w:proofErr w:type="spellEnd"/>
-      <w:r>
-        <w:rPr>
-          <w:rFonts w:ascii="Arial" w:eastAsia="Basic Roman" w:hAnsi="Arial" w:cs="Arial"/>
-          <w:color w:val="000000"/>
-          <w:sz w:val="22"/>
-          <w:szCs w:val="22"/>
-          <w:lang w:val="es-AR"/>
-        </w:rPr>
-        <w:t xml:space="preserve">, </w:t>
-      </w:r>
-      <w:proofErr w:type="spellStart"/>
-      <w:r>
-        <w:rPr>
-          <w:rFonts w:ascii="Arial" w:eastAsia="Basic Roman" w:hAnsi="Arial" w:cs="Arial"/>
-          <w:color w:val="000000"/>
-          <w:sz w:val="22"/>
-          <w:szCs w:val="22"/>
-          <w:lang w:val="es-AR"/>
-        </w:rPr>
-        <w:t>timerequired</w:t>
-      </w:r>
-      <w:proofErr w:type="spellEnd"/>
-      <w:r>
-        <w:rPr>
-          <w:rFonts w:ascii="Arial" w:eastAsia="Basic Roman" w:hAnsi="Arial" w:cs="Arial"/>
-          <w:color w:val="000000"/>
-          <w:sz w:val="22"/>
-          <w:szCs w:val="22"/>
-          <w:lang w:val="es-AR"/>
-        </w:rPr>
-        <w:t xml:space="preserve">, </w:t>
-      </w:r>
-      <w:proofErr w:type="spellStart"/>
-      <w:r>
-        <w:rPr>
-          <w:rFonts w:ascii="Arial" w:eastAsia="Basic Roman" w:hAnsi="Arial" w:cs="Arial"/>
-          <w:color w:val="000000"/>
-          <w:sz w:val="22"/>
-          <w:szCs w:val="22"/>
-          <w:lang w:val="es-AR"/>
-        </w:rPr>
-        <w:t>volume</w:t>
-      </w:r>
-      <w:proofErr w:type="spellEnd"/>
-      <w:r>
-        <w:rPr>
-          <w:rFonts w:ascii="Arial" w:eastAsia="Basic Roman" w:hAnsi="Arial" w:cs="Arial"/>
-          <w:color w:val="000000"/>
-          <w:sz w:val="22"/>
-          <w:szCs w:val="22"/>
-          <w:lang w:val="es-AR"/>
-        </w:rPr>
-        <w:t xml:space="preserve">) bajan, esto lo solucioné eliminando el argumento inicial de </w:t>
-      </w:r>
-      <w:proofErr w:type="spellStart"/>
-      <w:r>
-        <w:rPr>
-          <w:rFonts w:ascii="Arial" w:eastAsia="Basic Roman" w:hAnsi="Arial" w:cs="Arial"/>
-          <w:color w:val="000000"/>
-          <w:sz w:val="22"/>
-          <w:szCs w:val="22"/>
-          <w:lang w:val="es-AR"/>
-        </w:rPr>
-        <w:t>start</w:t>
-      </w:r>
-      <w:proofErr w:type="spellEnd"/>
-      <w:r>
-        <w:rPr>
-          <w:rFonts w:ascii="Arial" w:eastAsia="Basic Roman" w:hAnsi="Arial" w:cs="Arial"/>
-          <w:color w:val="000000"/>
-          <w:sz w:val="22"/>
-          <w:szCs w:val="22"/>
-          <w:lang w:val="es-AR"/>
-        </w:rPr>
-        <w:t xml:space="preserve"> que toma </w:t>
-      </w:r>
-      <w:r>
-        <w:rPr>
-          <w:rFonts w:ascii="Arial" w:eastAsia="Basic Roman" w:hAnsi="Arial" w:cs="Arial"/>
+          <w:rFonts w:ascii="Arial" w:eastAsia="Basic Roman" w:hAnsi="Arial" w:cs="Basic Roman"/>
+          <w:color w:val="000000"/>
+          <w:sz w:val="22"/>
+          <w:szCs w:val="22"/>
+          <w:lang w:val="es-AR"/>
+        </w:rPr>
+      </w:pPr>
+      <w:r>
+        <w:rPr>
+          <w:rFonts w:ascii="Arial" w:eastAsia="Basic Roman" w:hAnsi="Arial" w:cs="Basic Roman"/>
+          <w:color w:val="000000"/>
+          <w:sz w:val="22"/>
+          <w:szCs w:val="22"/>
+          <w:lang w:val="es-AR"/>
+        </w:rPr>
+        <w:t xml:space="preserve">Al agregarle comentarios a las funciones y parámetros notamos que el comment_ratio sube lo que facilita a la lectura del código y el entendimiento de dichas funciones, por otro lado para reducir la cyclomatic_complexity de 7 a 3, y todos los halsted (bugprop, difficulty, effor, timerequired, volume) que bajen, lo solucioné separando el código en módulos, en una parte el </w:t>
+      </w:r>
+      <w:r>
+        <w:rPr>
+          <w:rFonts w:ascii="Arial" w:eastAsia="Basic Roman" w:hAnsi="Arial" w:cs="Basic Roman"/>
           <w:color w:val="000000"/>
           <w:sz w:val="22"/>
           <w:szCs w:val="22"/>
           <w:lang w:val="es-AR"/>
         </w:rPr>
         <w:lastRenderedPageBreak/>
-        <w:t>el argumento ”--</w:t>
-      </w:r>
-      <w:proofErr w:type="spellStart"/>
-      <w:r>
-        <w:rPr>
-          <w:rFonts w:ascii="Arial" w:eastAsia="Basic Roman" w:hAnsi="Arial" w:cs="Arial"/>
-          <w:color w:val="000000"/>
-          <w:sz w:val="22"/>
-          <w:szCs w:val="22"/>
-          <w:lang w:val="es-AR"/>
-        </w:rPr>
-        <w:t>convers</w:t>
-      </w:r>
-      <w:proofErr w:type="spellEnd"/>
-      <w:r>
-        <w:rPr>
-          <w:rFonts w:ascii="Arial" w:eastAsia="Basic Roman" w:hAnsi="Arial" w:cs="Arial"/>
-          <w:color w:val="000000"/>
-          <w:sz w:val="22"/>
-          <w:szCs w:val="22"/>
-          <w:lang w:val="es-AR"/>
-        </w:rPr>
-        <w:t>” o ”--</w:t>
-      </w:r>
-      <w:proofErr w:type="spellStart"/>
-      <w:r>
-        <w:rPr>
-          <w:rFonts w:ascii="Arial" w:eastAsia="Basic Roman" w:hAnsi="Arial" w:cs="Arial"/>
-          <w:color w:val="000000"/>
-          <w:sz w:val="22"/>
-          <w:szCs w:val="22"/>
-          <w:lang w:val="es-AR"/>
-        </w:rPr>
-        <w:t>easy</w:t>
-      </w:r>
-      <w:proofErr w:type="spellEnd"/>
-      <w:r>
-        <w:rPr>
-          <w:rFonts w:ascii="Arial" w:eastAsia="Basic Roman" w:hAnsi="Arial" w:cs="Arial"/>
-          <w:color w:val="000000"/>
-          <w:sz w:val="22"/>
-          <w:szCs w:val="22"/>
-          <w:lang w:val="es-AR"/>
-        </w:rPr>
-        <w:t>”, haciendo que solamente se inicie en el estado ”--</w:t>
-      </w:r>
-      <w:proofErr w:type="spellStart"/>
-      <w:r>
-        <w:rPr>
-          <w:rFonts w:ascii="Arial" w:eastAsia="Basic Roman" w:hAnsi="Arial" w:cs="Arial"/>
-          <w:color w:val="000000"/>
-          <w:sz w:val="22"/>
-          <w:szCs w:val="22"/>
-          <w:lang w:val="es-AR"/>
-        </w:rPr>
-        <w:t>convers</w:t>
-      </w:r>
-      <w:proofErr w:type="spellEnd"/>
-      <w:r>
-        <w:rPr>
-          <w:rFonts w:ascii="Arial" w:eastAsia="Basic Roman" w:hAnsi="Arial" w:cs="Arial"/>
-          <w:color w:val="000000"/>
-          <w:sz w:val="22"/>
-          <w:szCs w:val="22"/>
-          <w:lang w:val="es-AR"/>
-        </w:rPr>
-        <w:t>” con la posibilidad de salir siempre que se quiera, de ésta manera se puede tener una conversación o simplemente una única consulta.</w:t>
-      </w:r>
-    </w:p>
-    <w:p>
-      <w:pPr>
-        <w:rPr>
-          <w:rFonts w:ascii="Arial" w:eastAsia="Basic Roman" w:hAnsi="Arial" w:cs="Arial"/>
-          <w:color w:val="000000"/>
-          <w:sz w:val="22"/>
-          <w:szCs w:val="22"/>
-          <w:lang w:val="es-AR"/>
-        </w:rPr>
-      </w:pPr>
-    </w:p>
-    <w:p>
-      <w:pPr>
-        <w:rPr>
-          <w:rFonts w:ascii="Arial" w:eastAsia="Basic Roman" w:hAnsi="Arial" w:cs="Arial"/>
-          <w:color w:val="000000"/>
-          <w:sz w:val="22"/>
-          <w:szCs w:val="22"/>
-          <w:lang w:val="es-AR"/>
-        </w:rPr>
-      </w:pPr>
-      <w:r>
-        <w:rPr>
-          <w:rFonts w:ascii="Arial" w:eastAsia="Basic Roman" w:hAnsi="Arial" w:cs="Arial"/>
-          <w:color w:val="000000"/>
-          <w:sz w:val="22"/>
-          <w:szCs w:val="22"/>
-          <w:lang w:val="es-AR"/>
-        </w:rPr>
-        <w:t xml:space="preserve">Al eliminar el condicional inicial anteriormente la </w:t>
-      </w:r>
-      <w:proofErr w:type="spellStart"/>
-      <w:r>
-        <w:rPr>
-          <w:rFonts w:ascii="Arial" w:eastAsia="Basic Roman" w:hAnsi="Arial" w:cs="Arial"/>
-          <w:color w:val="000000"/>
-          <w:sz w:val="22"/>
-          <w:szCs w:val="22"/>
-          <w:lang w:val="es-AR"/>
-        </w:rPr>
-        <w:t>complexity_cyclomatic</w:t>
-      </w:r>
-      <w:proofErr w:type="spellEnd"/>
-      <w:r>
-        <w:rPr>
-          <w:rFonts w:ascii="Arial" w:eastAsia="Basic Roman" w:hAnsi="Arial" w:cs="Arial"/>
-          <w:color w:val="000000"/>
-          <w:sz w:val="22"/>
-          <w:szCs w:val="22"/>
-          <w:lang w:val="es-AR"/>
-        </w:rPr>
-        <w:t xml:space="preserve"> y lo demás consiguió bajar como se ve en la </w:t>
-      </w:r>
-      <w:r>
-        <w:rPr>
-          <w:rFonts w:ascii="Arial" w:eastAsia="Basic Roman" w:hAnsi="Arial" w:cs="Arial"/>
-          <w:color w:val="000000"/>
-          <w:sz w:val="22"/>
-          <w:szCs w:val="22"/>
-          <w:lang w:val="es-AR"/>
-        </w:rPr>
-        <w:t>imagen</w:t>
-      </w:r>
-      <w:r>
-        <w:rPr>
-          <w:rFonts w:ascii="Arial" w:eastAsia="Basic Roman" w:hAnsi="Arial" w:cs="Arial"/>
-          <w:color w:val="000000"/>
-          <w:sz w:val="22"/>
-          <w:szCs w:val="22"/>
-          <w:lang w:val="es-AR"/>
-        </w:rPr>
-        <w:t xml:space="preserve"> a continuación:</w:t>
-      </w:r>
-    </w:p>
-    <w:p>
-      <w:pPr>
-        <w:rPr>
-          <w:rFonts w:ascii="Arial" w:eastAsia="Basic Roman" w:hAnsi="Arial" w:cs="Arial"/>
-          <w:color w:val="000000"/>
-          <w:sz w:val="22"/>
-          <w:szCs w:val="22"/>
-          <w:lang w:val="es-AR"/>
-        </w:rPr>
-      </w:pPr>
-    </w:p>
-    <w:p>
-      <w:pPr>
-        <w:rPr>
-          <w:rFonts w:ascii="Arial" w:eastAsia="Basic Roman" w:hAnsi="Arial" w:cs="Arial"/>
-          <w:color w:val="000000"/>
-          <w:sz w:val="22"/>
-          <w:szCs w:val="22"/>
-        </w:rPr>
-      </w:pPr>
-      <w:r>
-        <w:rPr>
-          <w:rFonts w:ascii="Arial" w:hAnsi="Arial" w:cs="Arial"/>
+        <w:t>input del usuario dentro de un método, en otro el get response de la API y demás lo cuál no solo simplifica el código sino que la complejidad ciclomática la reduce a valores muy buenos como se ve en la im</w:t>
+      </w:r>
+      <w:r>
+        <w:rPr>
+          <w:rFonts w:ascii="Arial" w:eastAsia="Basic Roman" w:hAnsi="Arial" w:cs="Basic Roman"/>
+          <w:color w:val="000000"/>
+          <w:sz w:val="22"/>
+          <w:szCs w:val="22"/>
+          <w:lang w:val="es-AR"/>
+        </w:rPr>
+        <w:t>a</w:t>
+      </w:r>
+      <w:r>
+        <w:rPr>
+          <w:rFonts w:ascii="Arial" w:eastAsia="Basic Roman" w:hAnsi="Arial" w:cs="Basic Roman"/>
+          <w:color w:val="000000"/>
+          <w:sz w:val="22"/>
+          <w:szCs w:val="22"/>
+          <w:lang w:val="es-AR"/>
+        </w:rPr>
+        <w:t>gen a continuación:</w:t>
+      </w:r>
+    </w:p>
+    <w:p>
+      <w:pPr>
+        <w:rPr>
+          <w:rFonts w:ascii="Arial" w:eastAsia="Basic Roman" w:hAnsi="Arial" w:cs="Basic Roman"/>
+          <w:color w:val="000000"/>
+          <w:sz w:val="22"/>
+          <w:szCs w:val="22"/>
+          <w:lang w:val="es-AR"/>
+        </w:rPr>
+      </w:pPr>
+    </w:p>
+    <w:p>
+      <w:pPr>
+        <w:rPr>
+          <w:sz w:val="22"/>
+          <w:szCs w:val="22"/>
+          <w:lang w:val="es-AR"/>
+        </w:rPr>
+      </w:pPr>
+    </w:p>
+    <w:p>
+      <w:pPr>
+        <w:rPr>
+          <w:rFonts w:ascii="Arial" w:eastAsia="Basic Roman" w:hAnsi="Arial" w:cs="Basic Roman"/>
+          <w:color w:val="000000"/>
+          <w:sz w:val="22"/>
+          <w:szCs w:val="22"/>
+        </w:rPr>
+      </w:pPr>
+      <w:r>
+        <w:rPr>
           <w:noProof/>
           <w:sz w:val="22"/>
           <w:szCs w:val="22"/>
         </w:rPr>
         <w:drawing>
-          <wp:inline distT="114300" distB="114300" distL="114300" distR="114300" wp14:anchorId="29EAE82C" wp14:editId="33D9B8ED">
-            <wp:extent cx="5715000" cy="3886835"/>
-            <wp:effectExtent l="0" t="0" r="0" b="0"/>
-            <wp:docPr id="8" name="Picture10"/>
+          <wp:inline distT="0" distB="0" distL="0" distR="0" wp14:anchorId="4A8E55E6" wp14:editId="052CA6EE">
+            <wp:extent cx="5715000" cy="4257675"/>
+            <wp:effectExtent l="0" t="0" r="0" b="9525"/>
+            <wp:docPr id="15" name="Picture 15"/>
             <wp:cNvGraphicFramePr>
               <a:graphicFrameLocks xmlns:a="http://schemas.openxmlformats.org/drawingml/2006/main" noChangeAspect="1"/>
             </wp:cNvGraphicFramePr>
@@ -2141,32 +1405,34 @@
               <a:graphicData uri="http://schemas.openxmlformats.org/drawingml/2006/picture">
                 <pic:pic xmlns:pic="http://schemas.openxmlformats.org/drawingml/2006/picture">
                   <pic:nvPicPr>
-                    <pic:cNvPr id="8" name="Picture10"/>
+                    <pic:cNvPr id="0" name="Picture13"/>
                     <pic:cNvPicPr>
-                      <a:picLocks noChangeAspect="1"/>
-                      <a:extLst>
-                        <a:ext uri="smNativeData">
-                          <sm:smNativeData xmlns="" xmlns:o="urn:schemas-microsoft-com:office:office" xmlns:v="urn:schemas-microsoft-com:vml" xmlns:w10="urn:schemas-microsoft-com:office:word" xmlns:w="http://schemas.openxmlformats.org/wordprocessingml/2006/main" xmlns:sm="smNativeData" val="SMDATA_16_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"/>
-                        </a:ext>
-                      </a:extLst>
+                      <a:picLocks noChangeAspect="1" noChangeArrowheads="1"/>
                     </pic:cNvPicPr>
                   </pic:nvPicPr>
                   <pic:blipFill>
-                    <a:blip r:embed="rId12"/>
+                    <a:blip r:embed="rId12">
+                      <a:extLst>
+                        <a:ext uri="{28A0092B-C50C-407E-A947-70E740481C1C}">
+                          <a14:useLocalDpi xmlns:a14="http://schemas.microsoft.com/office/drawing/2010/main" val="0"/>
+                        </a:ext>
+                      </a:extLst>
+                    </a:blip>
+                    <a:srcRect/>
                     <a:stretch>
                       <a:fillRect/>
                     </a:stretch>
                   </pic:blipFill>
-                  <pic:spPr>
+                  <pic:spPr bwMode="auto">
                     <a:xfrm>
                       <a:off x="0" y="0"/>
-                      <a:ext cx="5715000" cy="3886835"/>
+                      <a:ext cx="5715000" cy="4257675"/>
                     </a:xfrm>
                     <a:prstGeom prst="rect">
                       <a:avLst/>
                     </a:prstGeom>
                     <a:noFill/>
-                    <a:ln w="12700">
+                    <a:ln>
                       <a:noFill/>
                     </a:ln>
                   </pic:spPr>
@@ -2180,36 +1446,34 @@
     <w:p>
       <w:pPr>
         <w:rPr>
-          <w:rFonts w:ascii="Arial" w:eastAsia="Basic Roman" w:hAnsi="Arial" w:cs="Arial"/>
-          <w:color w:val="000000"/>
-          <w:sz w:val="22"/>
-          <w:szCs w:val="22"/>
-        </w:rPr>
-      </w:pPr>
-    </w:p>
-    <w:p>
-      <w:pPr>
-        <w:rPr>
-          <w:rFonts w:ascii="Arial" w:eastAsia="Basic Roman" w:hAnsi="Arial" w:cs="Arial"/>
-          <w:color w:val="000000"/>
-          <w:sz w:val="22"/>
-          <w:szCs w:val="22"/>
-        </w:rPr>
-      </w:pPr>
-    </w:p>
-    <w:p>
-      <w:pPr>
-        <w:rPr>
-          <w:rFonts w:ascii="Arial" w:eastAsia="Basic Roman" w:hAnsi="Arial" w:cs="Arial"/>
-          <w:color w:val="000000"/>
-          <w:sz w:val="22"/>
-          <w:szCs w:val="22"/>
-          <w:lang w:val="es-AR"/>
-        </w:rPr>
-      </w:pPr>
-      <w:r>
-        <w:rPr>
-          <w:rFonts w:ascii="Arial" w:eastAsia="Basic Roman" w:hAnsi="Arial" w:cs="Arial"/>
+          <w:rFonts w:ascii="Arial" w:eastAsia="Basic Roman" w:hAnsi="Arial" w:cs="Basic Roman"/>
+          <w:color w:val="000000"/>
+          <w:sz w:val="22"/>
+          <w:szCs w:val="22"/>
+        </w:rPr>
+      </w:pPr>
+    </w:p>
+    <w:p>
+      <w:pPr>
+        <w:rPr>
+          <w:rFonts w:ascii="Arial" w:eastAsia="Basic Roman" w:hAnsi="Arial" w:cs="Basic Roman"/>
+          <w:color w:val="000000"/>
+          <w:sz w:val="22"/>
+          <w:szCs w:val="22"/>
+        </w:rPr>
+      </w:pPr>
+    </w:p>
+    <w:p>
+      <w:pPr>
+        <w:rPr>
+          <w:sz w:val="22"/>
+          <w:szCs w:val="22"/>
+          <w:lang w:val="es-AR"/>
+        </w:rPr>
+      </w:pPr>
+      <w:r>
+        <w:rPr>
+          <w:rFonts w:ascii="Arial" w:eastAsia="Basic Roman" w:hAnsi="Arial" w:cs="Basic Roman"/>
           <w:b/>
           <w:bCs/>
           <w:color w:val="000000"/>
@@ -2221,92 +1485,46 @@
       </w:r>
       <w:r>
         <w:rPr>
-          <w:rFonts w:ascii="Arial" w:eastAsia="Basic Roman" w:hAnsi="Arial" w:cs="Arial"/>
-          <w:color w:val="000000"/>
-          <w:sz w:val="22"/>
-          <w:szCs w:val="22"/>
-          <w:lang w:val="es-AR"/>
-        </w:rPr>
-        <w:t xml:space="preserve"> Al ejecutar el programa </w:t>
-      </w:r>
-      <w:proofErr w:type="spellStart"/>
-      <w:r>
-        <w:rPr>
-          <w:rFonts w:ascii="Arial" w:eastAsia="Basic Roman" w:hAnsi="Arial" w:cs="Arial"/>
-          <w:color w:val="000000"/>
-          <w:sz w:val="22"/>
-          <w:szCs w:val="22"/>
-          <w:lang w:val="es-AR"/>
-        </w:rPr>
-        <w:t>pylint</w:t>
-      </w:r>
-      <w:proofErr w:type="spellEnd"/>
-      <w:r>
-        <w:rPr>
-          <w:rFonts w:ascii="Arial" w:eastAsia="Basic Roman" w:hAnsi="Arial" w:cs="Arial"/>
-          <w:color w:val="000000"/>
-          <w:sz w:val="22"/>
-          <w:szCs w:val="22"/>
-          <w:lang w:val="es-AR"/>
-        </w:rPr>
-        <w:t xml:space="preserve"> sobre el ejercicio de consulta a la API de </w:t>
-      </w:r>
-      <w:proofErr w:type="spellStart"/>
-      <w:r>
-        <w:rPr>
-          <w:rFonts w:ascii="Arial" w:eastAsia="Basic Roman" w:hAnsi="Arial" w:cs="Arial"/>
-          <w:color w:val="000000"/>
-          <w:sz w:val="22"/>
-          <w:szCs w:val="22"/>
-          <w:lang w:val="es-AR"/>
-        </w:rPr>
-        <w:t>chatGPT</w:t>
-      </w:r>
-      <w:proofErr w:type="spellEnd"/>
-      <w:r>
-        <w:rPr>
-          <w:rFonts w:ascii="Arial" w:eastAsia="Basic Roman" w:hAnsi="Arial" w:cs="Arial"/>
-          <w:color w:val="000000"/>
-          <w:sz w:val="22"/>
-          <w:szCs w:val="22"/>
-          <w:lang w:val="es-AR"/>
-        </w:rPr>
-        <w:t xml:space="preserve"> se obtuvo los siguientes datos con respecto a la programación del código:</w:t>
-      </w:r>
-    </w:p>
-    <w:p>
-      <w:pPr>
-        <w:rPr>
-          <w:rFonts w:ascii="Arial" w:eastAsia="Basic Roman" w:hAnsi="Arial" w:cs="Arial"/>
-          <w:color w:val="000000"/>
-          <w:sz w:val="22"/>
-          <w:szCs w:val="22"/>
-          <w:lang w:val="es-AR"/>
-        </w:rPr>
-      </w:pPr>
-    </w:p>
-    <w:p>
-      <w:pPr>
-        <w:rPr>
-          <w:rFonts w:ascii="Arial" w:eastAsia="Basic Roman" w:hAnsi="Arial" w:cs="Arial"/>
-          <w:color w:val="000000"/>
-          <w:sz w:val="22"/>
-          <w:szCs w:val="22"/>
-        </w:rPr>
-      </w:pPr>
-      <w:r>
-        <w:rPr>
-          <w:rFonts w:ascii="Arial" w:hAnsi="Arial" w:cs="Arial"/>
+          <w:rFonts w:ascii="Arial" w:eastAsia="Basic Roman" w:hAnsi="Arial" w:cs="Basic Roman"/>
+          <w:color w:val="000000"/>
+          <w:sz w:val="24"/>
+          <w:szCs w:val="24"/>
+          <w:lang w:val="es-AR"/>
+        </w:rPr>
+        <w:t xml:space="preserve"> </w:t>
+      </w:r>
+      <w:r>
+        <w:rPr>
+          <w:rFonts w:ascii="Arial" w:eastAsia="Basic Roman" w:hAnsi="Arial" w:cs="Basic Roman"/>
+          <w:color w:val="000000"/>
+          <w:sz w:val="22"/>
+          <w:szCs w:val="22"/>
+          <w:lang w:val="es-AR"/>
+        </w:rPr>
+        <w:t>Al ejecutar el programa pylint sobre el ejercicio de consulta a la API de chatGPT se obtuvo los siguientes datos con respecto a la programación del código:</w:t>
+      </w:r>
+    </w:p>
+    <w:p>
+      <w:pPr>
+        <w:rPr>
+          <w:rFonts w:ascii="Arial" w:eastAsia="Basic Roman" w:hAnsi="Arial" w:cs="Basic Roman"/>
+          <w:color w:val="000000"/>
+          <w:sz w:val="22"/>
+          <w:szCs w:val="22"/>
+        </w:rPr>
+      </w:pPr>
+      <w:r>
+        <w:rPr>
           <w:noProof/>
           <w:sz w:val="22"/>
           <w:szCs w:val="22"/>
         </w:rPr>
         <w:lastRenderedPageBreak/>
         <w:drawing>
-          <wp:inline distT="114300" distB="114300" distL="114300" distR="114300" wp14:anchorId="429826E0" wp14:editId="621843DA">
-            <wp:extent cx="5715000" cy="3408045"/>
+          <wp:inline distT="0" distB="0" distL="0" distR="0" wp14:anchorId="51822EB9" wp14:editId="774EB298">
+            <wp:extent cx="5715000" cy="3657600"/>
             <wp:effectExtent l="0" t="0" r="0" b="0"/>
-            <wp:docPr id="9" name="Picture9"/>
+            <wp:docPr id="14" name="Picture 14"/>
             <wp:cNvGraphicFramePr>
               <a:graphicFrameLocks xmlns:a="http://schemas.openxmlformats.org/drawingml/2006/main" noChangeAspect="1"/>
             </wp:cNvGraphicFramePr>
@@ -2314,32 +1532,34 @@
               <a:graphicData uri="http://schemas.openxmlformats.org/drawingml/2006/picture">
                 <pic:pic xmlns:pic="http://schemas.openxmlformats.org/drawingml/2006/picture">
                   <pic:nvPicPr>
-                    <pic:cNvPr id="9" name="Picture9"/>
+                    <pic:cNvPr id="0" name="Picture14"/>
                     <pic:cNvPicPr>
-                      <a:picLocks noChangeAspect="1"/>
-                      <a:extLst>
-                        <a:ext uri="smNativeData">
-                          <sm:smNativeData xmlns="" xmlns:o="urn:schemas-microsoft-com:office:office" xmlns:v="urn:schemas-microsoft-com:vml" xmlns:w10="urn:schemas-microsoft-com:office:word" xmlns:w="http://schemas.openxmlformats.org/wordprocessingml/2006/main" xmlns:sm="smNativeData" val="SMDATA_16_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"/>
-                        </a:ext>
-                      </a:extLst>
+                      <a:picLocks noChangeAspect="1" noChangeArrowheads="1"/>
                     </pic:cNvPicPr>
                   </pic:nvPicPr>
                   <pic:blipFill>
-                    <a:blip r:embed="rId13"/>
+                    <a:blip r:embed="rId13">
+                      <a:extLst>
+                        <a:ext uri="{28A0092B-C50C-407E-A947-70E740481C1C}">
+                          <a14:useLocalDpi xmlns:a14="http://schemas.microsoft.com/office/drawing/2010/main" val="0"/>
+                        </a:ext>
+                      </a:extLst>
+                    </a:blip>
+                    <a:srcRect/>
                     <a:stretch>
                       <a:fillRect/>
                     </a:stretch>
                   </pic:blipFill>
-                  <pic:spPr>
+                  <pic:spPr bwMode="auto">
                     <a:xfrm>
                       <a:off x="0" y="0"/>
-                      <a:ext cx="5715000" cy="3408045"/>
+                      <a:ext cx="5715000" cy="3657600"/>
                     </a:xfrm>
                     <a:prstGeom prst="rect">
                       <a:avLst/>
                     </a:prstGeom>
                     <a:noFill/>
-                    <a:ln w="12700">
+                    <a:ln>
                       <a:noFill/>
                     </a:ln>
                   </pic:spPr>
@@ -2353,118 +1573,85 @@
     <w:p>
       <w:pPr>
         <w:rPr>
-          <w:rFonts w:ascii="Arial" w:eastAsia="Basic Roman" w:hAnsi="Arial" w:cs="Arial"/>
-          <w:color w:val="000000"/>
-          <w:sz w:val="22"/>
-          <w:szCs w:val="22"/>
-        </w:rPr>
-      </w:pPr>
-    </w:p>
-    <w:p>
-      <w:pPr>
-        <w:rPr>
-          <w:rFonts w:ascii="Arial" w:eastAsia="Basic Roman" w:hAnsi="Arial" w:cs="Arial"/>
-          <w:color w:val="000000"/>
-          <w:sz w:val="22"/>
-          <w:szCs w:val="22"/>
-        </w:rPr>
-      </w:pPr>
-    </w:p>
-    <w:p>
-      <w:pPr>
-        <w:rPr>
-          <w:rFonts w:ascii="Arial" w:eastAsia="Basic Roman" w:hAnsi="Arial" w:cs="Arial"/>
-          <w:color w:val="000000"/>
-          <w:sz w:val="22"/>
-          <w:szCs w:val="22"/>
-          <w:lang w:val="es-AR"/>
-        </w:rPr>
-      </w:pPr>
-      <w:r>
-        <w:rPr>
-          <w:rFonts w:ascii="Arial" w:eastAsia="Basic Roman" w:hAnsi="Arial" w:cs="Arial"/>
-          <w:color w:val="000000"/>
-          <w:sz w:val="22"/>
-          <w:szCs w:val="22"/>
-          <w:lang w:val="es-AR"/>
-        </w:rPr>
-        <w:t xml:space="preserve">Al inicio de la siguiente </w:t>
-      </w:r>
-      <w:r>
-        <w:rPr>
-          <w:rFonts w:ascii="Arial" w:eastAsia="Basic Roman" w:hAnsi="Arial" w:cs="Arial"/>
-          <w:color w:val="000000"/>
-          <w:sz w:val="22"/>
-          <w:szCs w:val="22"/>
-          <w:lang w:val="es-AR"/>
-        </w:rPr>
-        <w:t>imagen</w:t>
-      </w:r>
-      <w:r>
-        <w:rPr>
-          <w:rFonts w:ascii="Arial" w:eastAsia="Basic Roman" w:hAnsi="Arial" w:cs="Arial"/>
-          <w:color w:val="000000"/>
-          <w:sz w:val="22"/>
-          <w:szCs w:val="22"/>
-          <w:lang w:val="es-AR"/>
-        </w:rPr>
-        <w:t xml:space="preserve"> se puede ver los “errores” o recomendaciones dadas por el programa </w:t>
-      </w:r>
-      <w:proofErr w:type="spellStart"/>
-      <w:r>
-        <w:rPr>
-          <w:rFonts w:ascii="Arial" w:eastAsia="Basic Roman" w:hAnsi="Arial" w:cs="Arial"/>
-          <w:color w:val="000000"/>
-          <w:sz w:val="22"/>
-          <w:szCs w:val="22"/>
-          <w:lang w:val="es-AR"/>
-        </w:rPr>
-        <w:t>pylint</w:t>
-      </w:r>
-      <w:proofErr w:type="spellEnd"/>
-      <w:r>
-        <w:rPr>
-          <w:rFonts w:ascii="Arial" w:eastAsia="Basic Roman" w:hAnsi="Arial" w:cs="Arial"/>
-          <w:color w:val="000000"/>
-          <w:sz w:val="22"/>
-          <w:szCs w:val="22"/>
-          <w:lang w:val="es-AR"/>
-        </w:rPr>
-        <w:t xml:space="preserve"> hasta el final (encerrado con marco rojo) que se muestra que se cumplió con todas las recomendaciones brindas y obteniendo una puntuación de código de 10 / 10.</w:t>
-      </w:r>
-    </w:p>
-    <w:p>
-      <w:pPr>
-        <w:rPr>
-          <w:rFonts w:ascii="Arial" w:eastAsia="Basic Roman" w:hAnsi="Arial" w:cs="Arial"/>
-          <w:color w:val="000000"/>
-          <w:sz w:val="22"/>
-          <w:szCs w:val="22"/>
-          <w:lang w:val="es-AR"/>
-        </w:rPr>
-      </w:pPr>
-    </w:p>
-    <w:p>
-      <w:pPr>
-        <w:rPr>
-          <w:rFonts w:ascii="Arial" w:eastAsia="Basic Roman" w:hAnsi="Arial" w:cs="Arial"/>
-          <w:color w:val="000000"/>
-          <w:sz w:val="22"/>
-          <w:szCs w:val="22"/>
-        </w:rPr>
-      </w:pPr>
-      <w:r>
-        <w:rPr>
-          <w:rFonts w:ascii="Arial" w:hAnsi="Arial" w:cs="Arial"/>
+          <w:rFonts w:ascii="Arial" w:eastAsia="Basic Roman" w:hAnsi="Arial" w:cs="Basic Roman"/>
+          <w:color w:val="000000"/>
+          <w:sz w:val="22"/>
+          <w:szCs w:val="22"/>
+        </w:rPr>
+      </w:pPr>
+    </w:p>
+    <w:p>
+      <w:pPr>
+        <w:rPr>
+          <w:rFonts w:ascii="Arial" w:eastAsia="Basic Roman" w:hAnsi="Arial" w:cs="Basic Roman"/>
+          <w:color w:val="000000"/>
+          <w:sz w:val="22"/>
+          <w:szCs w:val="22"/>
+        </w:rPr>
+      </w:pPr>
+    </w:p>
+    <w:p>
+      <w:pPr>
+        <w:rPr>
+          <w:rFonts w:ascii="Arial" w:eastAsia="Basic Roman" w:hAnsi="Arial" w:cs="Basic Roman"/>
+          <w:color w:val="000000"/>
+          <w:sz w:val="22"/>
+          <w:szCs w:val="22"/>
+          <w:lang w:val="es-AR"/>
+        </w:rPr>
+      </w:pPr>
+      <w:r>
+        <w:rPr>
+          <w:rFonts w:ascii="Arial" w:eastAsia="Basic Roman" w:hAnsi="Arial" w:cs="Basic Roman"/>
+          <w:color w:val="000000"/>
+          <w:sz w:val="22"/>
+          <w:szCs w:val="22"/>
+          <w:lang w:val="es-AR"/>
+        </w:rPr>
+        <w:t>Al inicio de la siguiente im</w:t>
+      </w:r>
+      <w:r>
+        <w:rPr>
+          <w:rFonts w:ascii="Arial" w:eastAsia="Basic Roman" w:hAnsi="Arial" w:cs="Basic Roman"/>
+          <w:color w:val="000000"/>
+          <w:sz w:val="22"/>
+          <w:szCs w:val="22"/>
+          <w:lang w:val="es-AR"/>
+        </w:rPr>
+        <w:t>a</w:t>
+      </w:r>
+      <w:r>
+        <w:rPr>
+          <w:rFonts w:ascii="Arial" w:eastAsia="Basic Roman" w:hAnsi="Arial" w:cs="Basic Roman"/>
+          <w:color w:val="000000"/>
+          <w:sz w:val="22"/>
+          <w:szCs w:val="22"/>
+          <w:lang w:val="es-AR"/>
+        </w:rPr>
+        <w:t>gen se puede ver los “errores” o recomendaciones dadas por el programa pylint hasta el final (encerrado con marco rojo) que se muestra que se cumplió con todas las recomendaciones brindas salvo una y obteniendo una puntuación de código de 9.79 / 10.</w:t>
+      </w:r>
+    </w:p>
+    <w:p>
+      <w:pPr>
+        <w:rPr>
+          <w:rFonts w:ascii="Arial" w:eastAsia="Basic Roman" w:hAnsi="Arial" w:cs="Basic Roman"/>
+          <w:color w:val="000000"/>
+          <w:sz w:val="22"/>
+          <w:szCs w:val="22"/>
+        </w:rPr>
+      </w:pPr>
+      <w:r>
+        <w:rPr>
           <w:noProof/>
           <w:sz w:val="22"/>
           <w:szCs w:val="22"/>
         </w:rPr>
+        <w:lastRenderedPageBreak/>
         <w:drawing>
-          <wp:inline distT="114300" distB="114300" distL="114300" distR="114300" wp14:anchorId="57EFF249" wp14:editId="2B2ED088">
-            <wp:extent cx="5715000" cy="3630295"/>
-            <wp:effectExtent l="0" t="0" r="0" b="0"/>
-            <wp:docPr id="10" name="Picture11"/>
+          <wp:inline distT="0" distB="0" distL="0" distR="0" wp14:anchorId="0A4744B4" wp14:editId="271ED94A">
+            <wp:extent cx="5724525" cy="3762375"/>
+            <wp:effectExtent l="0" t="0" r="9525" b="9525"/>
+            <wp:docPr id="13" name="Picture 13"/>
             <wp:cNvGraphicFramePr>
               <a:graphicFrameLocks xmlns:a="http://schemas.openxmlformats.org/drawingml/2006/main" noChangeAspect="1"/>
             </wp:cNvGraphicFramePr>
@@ -2472,32 +1659,34 @@
               <a:graphicData uri="http://schemas.openxmlformats.org/drawingml/2006/picture">
                 <pic:pic xmlns:pic="http://schemas.openxmlformats.org/drawingml/2006/picture">
                   <pic:nvPicPr>
-                    <pic:cNvPr id="10" name="Picture11"/>
+                    <pic:cNvPr id="0" name="Picture15"/>
                     <pic:cNvPicPr>
-                      <a:picLocks noChangeAspect="1"/>
-                      <a:extLst>
-                        <a:ext uri="smNativeData">
-                          <sm:smNativeData xmlns="" xmlns:o="urn:schemas-microsoft-com:office:office" xmlns:v="urn:schemas-microsoft-com:vml" xmlns:w10="urn:schemas-microsoft-com:office:word" xmlns:w="http://schemas.openxmlformats.org/wordprocessingml/2006/main" xmlns:sm="smNativeData" val="SMDATA_16_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"/>
-                        </a:ext>
-                      </a:extLst>
+                      <a:picLocks noChangeAspect="1" noChangeArrowheads="1"/>
                     </pic:cNvPicPr>
                   </pic:nvPicPr>
                   <pic:blipFill>
-                    <a:blip r:embed="rId14"/>
+                    <a:blip r:embed="rId14" cstate="print">
+                      <a:extLst>
+                        <a:ext uri="{28A0092B-C50C-407E-A947-70E740481C1C}">
+                          <a14:useLocalDpi xmlns:a14="http://schemas.microsoft.com/office/drawing/2010/main" val="0"/>
+                        </a:ext>
+                      </a:extLst>
+                    </a:blip>
+                    <a:srcRect/>
                     <a:stretch>
                       <a:fillRect/>
                     </a:stretch>
                   </pic:blipFill>
-                  <pic:spPr>
+                  <pic:spPr bwMode="auto">
                     <a:xfrm>
                       <a:off x="0" y="0"/>
-                      <a:ext cx="5715000" cy="3630295"/>
+                      <a:ext cx="5724525" cy="3762375"/>
                     </a:xfrm>
                     <a:prstGeom prst="rect">
                       <a:avLst/>
                     </a:prstGeom>
                     <a:noFill/>
-                    <a:ln w="12700">
+                    <a:ln>
                       <a:noFill/>
                     </a:ln>
                   </pic:spPr>
@@ -2511,131 +1700,287 @@
     <w:p>
       <w:pPr>
         <w:rPr>
-          <w:rFonts w:ascii="Arial" w:eastAsia="Basic Roman" w:hAnsi="Arial" w:cs="Arial"/>
-          <w:color w:val="000000"/>
-          <w:sz w:val="22"/>
-          <w:szCs w:val="22"/>
-        </w:rPr>
-      </w:pPr>
-    </w:p>
-    <w:p>
-      <w:pPr>
-        <w:rPr>
-          <w:rFonts w:ascii="Arial" w:eastAsia="Basic Roman" w:hAnsi="Arial" w:cs="Arial"/>
-          <w:color w:val="000000"/>
-          <w:sz w:val="22"/>
-          <w:szCs w:val="22"/>
-          <w:lang w:val="es-AR"/>
-        </w:rPr>
-      </w:pPr>
-      <w:r>
-        <w:rPr>
-          <w:rFonts w:ascii="Arial" w:eastAsia="Basic Roman" w:hAnsi="Arial" w:cs="Arial"/>
-          <w:color w:val="000000"/>
-          <w:sz w:val="22"/>
-          <w:szCs w:val="22"/>
-          <w:lang w:val="es-AR"/>
+          <w:rFonts w:ascii="Arial" w:eastAsia="Basic Roman" w:hAnsi="Arial" w:cs="Basic Roman"/>
+          <w:color w:val="000000"/>
+          <w:sz w:val="22"/>
+          <w:szCs w:val="22"/>
+        </w:rPr>
+      </w:pPr>
+    </w:p>
+    <w:p>
+      <w:pPr>
+        <w:rPr>
+          <w:rFonts w:ascii="Arial" w:eastAsia="Basic Roman" w:hAnsi="Arial" w:cs="Basic Roman"/>
+          <w:color w:val="000000"/>
+          <w:sz w:val="22"/>
+          <w:szCs w:val="22"/>
+        </w:rPr>
+      </w:pPr>
+    </w:p>
+    <w:p>
+      <w:pPr>
+        <w:rPr>
+          <w:rFonts w:ascii="Arial" w:eastAsia="Basic Roman" w:hAnsi="Arial" w:cs="Basic Roman"/>
+          <w:color w:val="000000"/>
+          <w:sz w:val="22"/>
+          <w:szCs w:val="22"/>
+          <w:lang w:val="es-AR"/>
+        </w:rPr>
+      </w:pPr>
+      <w:r>
+        <w:rPr>
+          <w:rFonts w:ascii="Arial" w:eastAsia="Basic Roman" w:hAnsi="Arial" w:cs="Basic Roman"/>
+          <w:color w:val="000000"/>
+          <w:sz w:val="22"/>
+          <w:szCs w:val="22"/>
+          <w:lang w:val="es-AR"/>
+        </w:rPr>
+        <w:t xml:space="preserve">La razón por la cuál omití la recomendación o error es que </w:t>
+      </w:r>
+      <w:r>
+        <w:rPr>
+          <w:rFonts w:ascii="Arial" w:eastAsia="Basic Roman" w:hAnsi="Arial" w:cs="Basic Roman"/>
+          <w:color w:val="000000"/>
+          <w:sz w:val="22"/>
+          <w:szCs w:val="22"/>
+          <w:lang w:val="es-AR"/>
+        </w:rPr>
+        <w:t xml:space="preserve">como se ve </w:t>
+      </w:r>
+      <w:r>
+        <w:rPr>
+          <w:rFonts w:ascii="Arial" w:eastAsia="Basic Roman" w:hAnsi="Arial" w:cs="Basic Roman"/>
+          <w:color w:val="000000"/>
+          <w:sz w:val="22"/>
+          <w:szCs w:val="22"/>
+          <w:lang w:val="es-AR"/>
+        </w:rPr>
+        <w:t xml:space="preserve">dice que hay una </w:t>
+      </w:r>
+      <w:r>
+        <w:rPr>
+          <w:rFonts w:ascii="Arial" w:eastAsia="Basic Roman" w:hAnsi="Arial" w:cs="Basic Roman"/>
+          <w:color w:val="000000"/>
+          <w:sz w:val="22"/>
+          <w:szCs w:val="22"/>
+          <w:lang w:val="es-AR"/>
+        </w:rPr>
+        <w:t>librería</w:t>
+      </w:r>
+      <w:r>
+        <w:rPr>
+          <w:rFonts w:ascii="Arial" w:eastAsia="Basic Roman" w:hAnsi="Arial" w:cs="Basic Roman"/>
+          <w:color w:val="000000"/>
+          <w:sz w:val="22"/>
+          <w:szCs w:val="22"/>
+          <w:lang w:val="es-AR"/>
+        </w:rPr>
+        <w:t xml:space="preserve"> readline en desuso lo cuál en el código es cierto que no es </w:t>
+      </w:r>
+      <w:r>
+        <w:rPr>
+          <w:rFonts w:ascii="Arial" w:eastAsia="Basic Roman" w:hAnsi="Arial" w:cs="Basic Roman"/>
+          <w:color w:val="000000"/>
+          <w:sz w:val="22"/>
+          <w:szCs w:val="22"/>
+          <w:lang w:val="es-AR"/>
+        </w:rPr>
+        <w:t>utilizada,</w:t>
+      </w:r>
+      <w:r>
+        <w:rPr>
+          <w:rFonts w:ascii="Arial" w:eastAsia="Basic Roman" w:hAnsi="Arial" w:cs="Basic Roman"/>
+          <w:color w:val="000000"/>
+          <w:sz w:val="22"/>
+          <w:szCs w:val="22"/>
+          <w:lang w:val="es-AR"/>
+        </w:rPr>
+        <w:t xml:space="preserve"> pero si en la consola en la ejecución del programa. Con lo cuál si no la importo no se puede hacer uso de la tecla “cursor up” para obtener la última inserción en la consola</w:t>
+      </w:r>
+      <w:r>
+        <w:rPr>
+          <w:rFonts w:ascii="Arial" w:eastAsia="Basic Roman" w:hAnsi="Arial" w:cs="Basic Roman"/>
+          <w:color w:val="000000"/>
+          <w:sz w:val="22"/>
+          <w:szCs w:val="22"/>
+          <w:lang w:val="es-AR"/>
+        </w:rPr>
+        <w:t xml:space="preserve">, por lo </w:t>
+      </w:r>
+      <w:r>
+        <w:rPr>
+          <w:rFonts w:ascii="Arial" w:eastAsia="Basic Roman" w:hAnsi="Arial" w:cs="Basic Roman"/>
+          <w:color w:val="000000"/>
+          <w:sz w:val="22"/>
+          <w:szCs w:val="22"/>
+          <w:lang w:val="es-AR"/>
+        </w:rPr>
+        <w:t>cual</w:t>
+      </w:r>
+      <w:r>
+        <w:rPr>
+          <w:rFonts w:ascii="Arial" w:eastAsia="Basic Roman" w:hAnsi="Arial" w:cs="Basic Roman"/>
+          <w:color w:val="000000"/>
+          <w:sz w:val="22"/>
+          <w:szCs w:val="22"/>
+          <w:lang w:val="es-AR"/>
+        </w:rPr>
+        <w:t xml:space="preserve"> decidí dejarla</w:t>
+      </w:r>
+      <w:r>
+        <w:rPr>
+          <w:rFonts w:ascii="Arial" w:eastAsia="Basic Roman" w:hAnsi="Arial" w:cs="Basic Roman"/>
+          <w:color w:val="000000"/>
+          <w:sz w:val="22"/>
+          <w:szCs w:val="22"/>
+          <w:lang w:val="es-AR"/>
+        </w:rPr>
+        <w:t>.</w:t>
+      </w:r>
+    </w:p>
+    <w:p>
+      <w:pPr>
+        <w:rPr>
+          <w:rFonts w:ascii="Arial" w:eastAsia="Basic Roman" w:hAnsi="Arial" w:cs="Basic Roman"/>
+          <w:color w:val="000000"/>
+          <w:sz w:val="22"/>
+          <w:szCs w:val="22"/>
+          <w:lang w:val="es-AR"/>
+        </w:rPr>
+      </w:pPr>
+    </w:p>
+    <w:p>
+      <w:pPr>
+        <w:rPr>
+          <w:rFonts w:ascii="Arial" w:eastAsia="Basic Roman" w:hAnsi="Arial" w:cs="Basic Roman"/>
+          <w:color w:val="000000"/>
+          <w:sz w:val="22"/>
+          <w:szCs w:val="22"/>
+          <w:lang w:val="es-AR"/>
+        </w:rPr>
+      </w:pPr>
+      <w:r>
+        <w:rPr>
+          <w:rFonts w:ascii="Arial" w:eastAsia="Basic Roman" w:hAnsi="Arial" w:cs="Basic Roman"/>
+          <w:color w:val="000000"/>
+          <w:sz w:val="22"/>
+          <w:szCs w:val="22"/>
+          <w:lang w:val="es-AR"/>
+        </w:rPr>
+        <w:t xml:space="preserve">Por último, así quedó el código después de cumplir con todas las recomendaciones, en </w:t>
+      </w:r>
+      <w:r>
+        <w:rPr>
+          <w:rFonts w:ascii="Arial" w:eastAsia="Basic Roman" w:hAnsi="Arial" w:cs="Basic Roman"/>
+          <w:color w:val="000000"/>
+          <w:sz w:val="22"/>
+          <w:szCs w:val="22"/>
+          <w:lang w:val="es-AR"/>
+        </w:rPr>
+        <w:t>esta</w:t>
+      </w:r>
+      <w:r>
+        <w:rPr>
+          <w:rFonts w:ascii="Arial" w:eastAsia="Basic Roman" w:hAnsi="Arial" w:cs="Basic Roman"/>
+          <w:color w:val="000000"/>
+          <w:sz w:val="22"/>
+          <w:szCs w:val="22"/>
+          <w:lang w:val="es-AR"/>
+        </w:rPr>
+        <w:t xml:space="preserve"> </w:t>
+      </w:r>
+      <w:r>
+        <w:rPr>
+          <w:rFonts w:ascii="Arial" w:eastAsia="Basic Roman" w:hAnsi="Arial" w:cs="Basic Roman"/>
+          <w:color w:val="000000"/>
+          <w:sz w:val="22"/>
+          <w:szCs w:val="22"/>
+          <w:lang w:val="es-AR"/>
+        </w:rPr>
+        <w:t>im</w:t>
+      </w:r>
+      <w:r>
+        <w:rPr>
+          <w:rFonts w:ascii="Arial" w:eastAsia="Basic Roman" w:hAnsi="Arial" w:cs="Basic Roman"/>
+          <w:color w:val="000000"/>
+          <w:sz w:val="22"/>
+          <w:szCs w:val="22"/>
+          <w:lang w:val="es-AR"/>
+        </w:rPr>
+        <w:t>a</w:t>
+      </w:r>
+      <w:r>
+        <w:rPr>
+          <w:rFonts w:ascii="Arial" w:eastAsia="Basic Roman" w:hAnsi="Arial" w:cs="Basic Roman"/>
+          <w:color w:val="000000"/>
+          <w:sz w:val="22"/>
+          <w:szCs w:val="22"/>
+          <w:lang w:val="es-AR"/>
+        </w:rPr>
+        <w:t>gen a continuación</w:t>
+      </w:r>
+      <w:r>
+        <w:rPr>
+          <w:rFonts w:ascii="Arial" w:eastAsia="Basic Roman" w:hAnsi="Arial" w:cs="Basic Roman"/>
+          <w:color w:val="000000"/>
+          <w:sz w:val="22"/>
+          <w:szCs w:val="22"/>
+          <w:lang w:val="es-AR"/>
+        </w:rPr>
+        <w:t>:</w:t>
+      </w:r>
+      <w:r>
+        <w:rPr>
+          <w:rFonts w:ascii="Arial" w:eastAsia="Basic Roman" w:hAnsi="Arial" w:cs="Basic Roman"/>
+          <w:color w:val="000000"/>
+          <w:sz w:val="22"/>
+          <w:szCs w:val="22"/>
+          <w:lang w:val="es-AR"/>
+        </w:rPr>
+        <w:t xml:space="preserve"> (se muestra una porción de código, para más detalles el archivo se encuentra en el repositorio de github</w:t>
+      </w:r>
+      <w:r>
+        <w:rPr>
+          <w:rFonts w:ascii="Arial" w:eastAsia="Basic Roman" w:hAnsi="Arial" w:cs="Basic Roman"/>
+          <w:color w:val="000000"/>
+          <w:sz w:val="22"/>
+          <w:szCs w:val="22"/>
+          <w:lang w:val="es-AR"/>
+        </w:rPr>
+        <w:t xml:space="preserve"> en la dirección src/chatGPT/</w:t>
+      </w:r>
+      <w:r>
+        <w:rPr>
+          <w:rFonts w:ascii="Arial" w:eastAsia="Basic Roman" w:hAnsi="Arial" w:cs="Basic Roman"/>
+          <w:color w:val="000000"/>
+          <w:sz w:val="22"/>
+          <w:szCs w:val="22"/>
+          <w:lang w:val="es-AR"/>
+        </w:rPr>
+        <w:t>)</w:t>
+      </w:r>
+    </w:p>
+    <w:p>
+      <w:pPr>
+        <w:rPr>
+          <w:rFonts w:ascii="Arial" w:eastAsia="Basic Roman" w:hAnsi="Arial" w:cs="Basic Roman"/>
+          <w:color w:val="000000"/>
+          <w:sz w:val="22"/>
+          <w:szCs w:val="22"/>
+        </w:rPr>
+      </w:pPr>
+      <w:r>
+        <w:rPr>
+          <w:noProof/>
+          <w:sz w:val="22"/>
+          <w:szCs w:val="22"/>
         </w:rPr>
         <w:lastRenderedPageBreak/>
-        <w:t xml:space="preserve">Y así quedó el código después de cumplir con todas las recomendaciones, en </w:t>
-      </w:r>
-      <w:proofErr w:type="gramStart"/>
-      <w:r>
-        <w:rPr>
-          <w:rFonts w:ascii="Arial" w:eastAsia="Basic Roman" w:hAnsi="Arial" w:cs="Arial"/>
-          <w:color w:val="000000"/>
-          <w:sz w:val="22"/>
-          <w:szCs w:val="22"/>
-          <w:lang w:val="es-AR"/>
-        </w:rPr>
-        <w:t>ésta</w:t>
-      </w:r>
-      <w:proofErr w:type="gramEnd"/>
-      <w:r>
-        <w:rPr>
-          <w:rFonts w:ascii="Arial" w:eastAsia="Basic Roman" w:hAnsi="Arial" w:cs="Arial"/>
-          <w:color w:val="000000"/>
-          <w:sz w:val="22"/>
-          <w:szCs w:val="22"/>
-          <w:lang w:val="es-AR"/>
-        </w:rPr>
-        <w:t xml:space="preserve"> </w:t>
-      </w:r>
-      <w:r>
-        <w:rPr>
-          <w:rFonts w:ascii="Arial" w:eastAsia="Basic Roman" w:hAnsi="Arial" w:cs="Arial"/>
-          <w:color w:val="000000"/>
-          <w:sz w:val="22"/>
-          <w:szCs w:val="22"/>
-          <w:lang w:val="es-AR"/>
-        </w:rPr>
-        <w:t>imagen</w:t>
-      </w:r>
-      <w:r>
-        <w:rPr>
-          <w:rFonts w:ascii="Arial" w:eastAsia="Basic Roman" w:hAnsi="Arial" w:cs="Arial"/>
-          <w:color w:val="000000"/>
-          <w:sz w:val="22"/>
-          <w:szCs w:val="22"/>
-          <w:lang w:val="es-AR"/>
-        </w:rPr>
-        <w:t xml:space="preserve"> a continuación (se muestra una porción de código, para más detalles el archivo se encuentra en el repositorio de </w:t>
-      </w:r>
-      <w:proofErr w:type="spellStart"/>
-      <w:r>
-        <w:rPr>
-          <w:rFonts w:ascii="Arial" w:eastAsia="Basic Roman" w:hAnsi="Arial" w:cs="Arial"/>
-          <w:color w:val="000000"/>
-          <w:sz w:val="22"/>
-          <w:szCs w:val="22"/>
-          <w:lang w:val="es-AR"/>
-        </w:rPr>
-        <w:t>github</w:t>
-      </w:r>
-      <w:proofErr w:type="spellEnd"/>
-      <w:r>
-        <w:rPr>
-          <w:rFonts w:ascii="Arial" w:eastAsia="Basic Roman" w:hAnsi="Arial" w:cs="Arial"/>
-          <w:color w:val="000000"/>
-          <w:sz w:val="22"/>
-          <w:szCs w:val="22"/>
-          <w:lang w:val="es-AR"/>
-        </w:rPr>
-        <w:t>):</w:t>
-      </w:r>
-    </w:p>
-    <w:p>
-      <w:pPr>
-        <w:rPr>
-          <w:rFonts w:ascii="Arial" w:eastAsia="Basic Roman" w:hAnsi="Arial" w:cs="Arial"/>
-          <w:color w:val="000000"/>
-          <w:sz w:val="22"/>
-          <w:szCs w:val="22"/>
-          <w:lang w:val="es-AR"/>
-        </w:rPr>
-      </w:pPr>
-    </w:p>
-    <w:p>
-      <w:pPr>
-        <w:rPr>
-          <w:rFonts w:ascii="Arial" w:eastAsia="Basic Roman" w:hAnsi="Arial" w:cs="Arial"/>
-          <w:color w:val="000000"/>
-          <w:sz w:val="22"/>
-          <w:szCs w:val="22"/>
-        </w:rPr>
-      </w:pPr>
-      <w:r>
-        <w:rPr>
-          <w:rFonts w:ascii="Arial" w:hAnsi="Arial" w:cs="Arial"/>
-          <w:noProof/>
-          <w:sz w:val="22"/>
-          <w:szCs w:val="22"/>
-        </w:rPr>
         <w:drawing>
-          <wp:inline distT="114300" distB="114300" distL="114300" distR="114300" wp14:anchorId="3E02CE78" wp14:editId="0CB79C00">
-            <wp:extent cx="5715000" cy="4639945"/>
-            <wp:effectExtent l="0" t="0" r="0" b="0"/>
-            <wp:docPr id="11" name="Picture12"/>
+          <wp:inline distT="0" distB="0" distL="0" distR="0" wp14:anchorId="6B236A88" wp14:editId="3E32A60F">
+            <wp:extent cx="5715000" cy="5629275"/>
+            <wp:effectExtent l="0" t="0" r="0" b="9525"/>
+            <wp:docPr id="12" name="Picture 12"/>
             <wp:cNvGraphicFramePr>
               <a:graphicFrameLocks xmlns:a="http://schemas.openxmlformats.org/drawingml/2006/main" noChangeAspect="1"/>
             </wp:cNvGraphicFramePr>
@@ -2643,32 +1988,34 @@
               <a:graphicData uri="http://schemas.openxmlformats.org/drawingml/2006/picture">
                 <pic:pic xmlns:pic="http://schemas.openxmlformats.org/drawingml/2006/picture">
                   <pic:nvPicPr>
-                    <pic:cNvPr id="11" name="Picture12"/>
+                    <pic:cNvPr id="0" name="Picture16"/>
                     <pic:cNvPicPr>
-                      <a:picLocks noChangeAspect="1"/>
-                      <a:extLst>
-                        <a:ext uri="smNativeData">
-                          <sm:smNativeData xmlns="" xmlns:o="urn:schemas-microsoft-com:office:office" xmlns:v="urn:schemas-microsoft-com:vml" xmlns:w10="urn:schemas-microsoft-com:office:word" xmlns:w="http://schemas.openxmlformats.org/wordprocessingml/2006/main" xmlns:sm="smNativeData" val="SMDATA_16_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"/>
-                        </a:ext>
-                      </a:extLst>
+                      <a:picLocks noChangeAspect="1" noChangeArrowheads="1"/>
                     </pic:cNvPicPr>
                   </pic:nvPicPr>
                   <pic:blipFill>
-                    <a:blip r:embed="rId15"/>
+                    <a:blip r:embed="rId15">
+                      <a:extLst>
+                        <a:ext uri="{28A0092B-C50C-407E-A947-70E740481C1C}">
+                          <a14:useLocalDpi xmlns:a14="http://schemas.microsoft.com/office/drawing/2010/main" val="0"/>
+                        </a:ext>
+                      </a:extLst>
+                    </a:blip>
+                    <a:srcRect/>
                     <a:stretch>
                       <a:fillRect/>
                     </a:stretch>
                   </pic:blipFill>
-                  <pic:spPr>
+                  <pic:spPr bwMode="auto">
                     <a:xfrm>
                       <a:off x="0" y="0"/>
-                      <a:ext cx="5715000" cy="4639945"/>
+                      <a:ext cx="5715000" cy="5629275"/>
                     </a:xfrm>
                     <a:prstGeom prst="rect">
                       <a:avLst/>
                     </a:prstGeom>
                     <a:noFill/>
-                    <a:ln w="12700">
+                    <a:ln>
                       <a:noFill/>
                     </a:ln>
                   </pic:spPr>
@@ -2682,180 +2029,62 @@
     <w:p>
       <w:pPr>
         <w:rPr>
-          <w:rFonts w:ascii="Arial" w:eastAsia="Basic Roman" w:hAnsi="Arial" w:cs="Arial"/>
-          <w:color w:val="000000"/>
-          <w:sz w:val="22"/>
-          <w:szCs w:val="22"/>
-        </w:rPr>
-      </w:pPr>
-    </w:p>
-    <w:p>
-      <w:pPr>
-        <w:rPr>
-          <w:rFonts w:ascii="Arial" w:eastAsia="Basic Roman" w:hAnsi="Arial" w:cs="Arial"/>
-          <w:color w:val="000000"/>
-          <w:sz w:val="22"/>
-          <w:szCs w:val="22"/>
-        </w:rPr>
-      </w:pPr>
-    </w:p>
-    <w:p>
-      <w:pPr>
-        <w:rPr>
-          <w:rFonts w:ascii="Arial" w:eastAsia="Basic Roman" w:hAnsi="Arial" w:cs="Arial"/>
-          <w:color w:val="000000"/>
-          <w:sz w:val="22"/>
-          <w:szCs w:val="22"/>
-          <w:lang w:val="es-AR"/>
-        </w:rPr>
-      </w:pPr>
-      <w:r>
-        <w:rPr>
-          <w:rFonts w:ascii="Arial" w:eastAsia="Basic Roman" w:hAnsi="Arial" w:cs="Arial"/>
-          <w:color w:val="000000"/>
-          <w:sz w:val="22"/>
-          <w:szCs w:val="22"/>
-          <w:lang w:val="es-AR"/>
-        </w:rPr>
-        <w:t>En</w:t>
-      </w:r>
-      <w:r>
-        <w:rPr>
-          <w:rFonts w:ascii="Arial" w:eastAsia="Basic Roman" w:hAnsi="Arial" w:cs="Arial"/>
-          <w:color w:val="000000"/>
-          <w:sz w:val="22"/>
-          <w:szCs w:val="22"/>
-          <w:lang w:val="es-AR"/>
-        </w:rPr>
-        <w:t xml:space="preserve"> </w:t>
-      </w:r>
-      <w:proofErr w:type="gramStart"/>
-      <w:r>
-        <w:rPr>
-          <w:rFonts w:ascii="Arial" w:eastAsia="Basic Roman" w:hAnsi="Arial" w:cs="Arial"/>
-          <w:color w:val="000000"/>
-          <w:sz w:val="22"/>
-          <w:szCs w:val="22"/>
-          <w:lang w:val="es-AR"/>
-        </w:rPr>
-        <w:t>éste</w:t>
-      </w:r>
-      <w:proofErr w:type="gramEnd"/>
-      <w:r>
-        <w:rPr>
-          <w:rFonts w:ascii="Arial" w:eastAsia="Basic Roman" w:hAnsi="Arial" w:cs="Arial"/>
-          <w:color w:val="000000"/>
-          <w:sz w:val="22"/>
-          <w:szCs w:val="22"/>
-          <w:lang w:val="es-AR"/>
-        </w:rPr>
-        <w:t xml:space="preserve"> caso decidí cumplir con todas las recomendaciones dadas por el programa </w:t>
-      </w:r>
-      <w:proofErr w:type="spellStart"/>
-      <w:r>
-        <w:rPr>
-          <w:rFonts w:ascii="Arial" w:eastAsia="Basic Roman" w:hAnsi="Arial" w:cs="Arial"/>
-          <w:color w:val="000000"/>
-          <w:sz w:val="22"/>
-          <w:szCs w:val="22"/>
-          <w:lang w:val="es-AR"/>
-        </w:rPr>
-        <w:t>pylint</w:t>
-      </w:r>
-      <w:proofErr w:type="spellEnd"/>
-      <w:r>
-        <w:rPr>
-          <w:rFonts w:ascii="Arial" w:eastAsia="Basic Roman" w:hAnsi="Arial" w:cs="Arial"/>
-          <w:color w:val="000000"/>
-          <w:sz w:val="22"/>
-          <w:szCs w:val="22"/>
-          <w:lang w:val="es-AR"/>
-        </w:rPr>
-        <w:t>, pero si hubiera querido optar por no seguir una recomendación hubiera sido la de dejar la variable “USER_</w:t>
-      </w:r>
-      <w:r>
-        <w:rPr>
-          <w:rFonts w:ascii="Arial" w:eastAsia="Basic Roman" w:hAnsi="Arial" w:cs="Arial"/>
-          <w:color w:val="000000"/>
-          <w:sz w:val="22"/>
-          <w:szCs w:val="22"/>
-          <w:lang w:val="es-AR"/>
-        </w:rPr>
-        <w:t>INPUT</w:t>
-      </w:r>
-      <w:r>
-        <w:rPr>
-          <w:rFonts w:ascii="Arial" w:eastAsia="Basic Roman" w:hAnsi="Arial" w:cs="Arial"/>
-          <w:color w:val="000000"/>
-          <w:sz w:val="22"/>
-          <w:szCs w:val="22"/>
-          <w:lang w:val="es-AR"/>
-        </w:rPr>
-        <w:t>” y la variable “CONVERSARTION_HISTORY” en minúscula que en lo personal me resulta más cómoda.</w:t>
-      </w:r>
-    </w:p>
-    <w:p>
-      <w:pPr>
-        <w:rPr>
-          <w:rFonts w:ascii="Arial" w:eastAsia="Basic Roman" w:hAnsi="Arial" w:cs="Arial"/>
-          <w:color w:val="000000"/>
-          <w:sz w:val="22"/>
-          <w:szCs w:val="22"/>
-          <w:lang w:val="es-AR"/>
-        </w:rPr>
-      </w:pPr>
-    </w:p>
-    <w:p>
-      <w:pPr>
-        <w:rPr>
-          <w:rFonts w:ascii="Arial" w:eastAsia="Basic Roman" w:hAnsi="Arial" w:cs="Arial"/>
-          <w:color w:val="000000"/>
-          <w:sz w:val="22"/>
-          <w:szCs w:val="22"/>
-          <w:lang w:val="es-AR"/>
-        </w:rPr>
-      </w:pPr>
-    </w:p>
-    <w:p>
-      <w:pPr>
-        <w:rPr>
-          <w:rFonts w:ascii="Arial" w:eastAsia="Basic Roman" w:hAnsi="Arial" w:cs="Arial"/>
-          <w:color w:val="000000"/>
-          <w:sz w:val="22"/>
-          <w:szCs w:val="22"/>
-          <w:lang w:val="es-AR"/>
-        </w:rPr>
-      </w:pPr>
-    </w:p>
-    <w:p>
-      <w:pPr>
-        <w:rPr>
-          <w:rFonts w:ascii="Arial" w:eastAsia="Basic Roman" w:hAnsi="Arial" w:cs="Arial"/>
-          <w:color w:val="000000"/>
-          <w:sz w:val="22"/>
-          <w:szCs w:val="22"/>
-          <w:lang w:val="es-AR"/>
-        </w:rPr>
-      </w:pPr>
-      <w:r>
-        <w:rPr>
-          <w:rFonts w:ascii="Arial" w:eastAsia="Basic Roman" w:hAnsi="Arial" w:cs="Arial"/>
+          <w:rFonts w:ascii="Arial" w:eastAsia="Basic Roman" w:hAnsi="Arial" w:cs="Basic Roman"/>
+          <w:color w:val="000000"/>
+          <w:sz w:val="22"/>
+          <w:szCs w:val="22"/>
+        </w:rPr>
+      </w:pPr>
+    </w:p>
+    <w:p>
+      <w:pPr>
+        <w:rPr>
+          <w:rFonts w:ascii="Arial" w:eastAsia="Basic Roman" w:hAnsi="Arial" w:cs="Basic Roman"/>
+          <w:color w:val="000000"/>
+          <w:sz w:val="22"/>
+          <w:szCs w:val="22"/>
+        </w:rPr>
+      </w:pPr>
+    </w:p>
+    <w:p>
+      <w:pPr>
+        <w:rPr>
+          <w:rFonts w:ascii="Arial" w:eastAsia="Basic Roman" w:hAnsi="Arial" w:cs="Basic Roman"/>
+          <w:color w:val="000000"/>
+          <w:sz w:val="22"/>
+          <w:szCs w:val="22"/>
+        </w:rPr>
+      </w:pPr>
+    </w:p>
+    <w:p>
+      <w:pPr>
+        <w:rPr>
+          <w:rFonts w:ascii="Arial" w:eastAsia="Basic Roman" w:hAnsi="Arial" w:cs="Basic Roman"/>
+          <w:color w:val="000000"/>
+          <w:kern w:val="0"/>
+          <w:sz w:val="22"/>
+          <w:szCs w:val="22"/>
+        </w:rPr>
+      </w:pPr>
+      <w:r>
+        <w:rPr>
+          <w:rFonts w:ascii="Arial" w:eastAsia="Basic Roman" w:hAnsi="Arial" w:cs="Basic Roman"/>
           <w:b/>
           <w:bCs/>
           <w:color w:val="000000"/>
-          <w:sz w:val="22"/>
-          <w:szCs w:val="22"/>
-          <w:lang w:val="es-AR"/>
+          <w:kern w:val="0"/>
+          <w:sz w:val="22"/>
+          <w:szCs w:val="22"/>
         </w:rPr>
         <w:t>GITHUB REPOSITORY:</w:t>
       </w:r>
       <w:r>
         <w:rPr>
-          <w:rFonts w:ascii="Arial" w:eastAsia="Basic Roman" w:hAnsi="Arial" w:cs="Arial"/>
-          <w:color w:val="000000"/>
-          <w:sz w:val="22"/>
-          <w:szCs w:val="22"/>
-          <w:lang w:val="es-AR"/>
+          <w:rFonts w:ascii="Arial" w:eastAsia="Basic Roman" w:hAnsi="Arial" w:cs="Basic Roman"/>
+          <w:color w:val="000000"/>
+          <w:kern w:val="0"/>
+          <w:sz w:val="22"/>
+          <w:szCs w:val="22"/>
         </w:rPr>
         <w:t xml:space="preserve"> </w:t>
       </w:r>
@@ -2863,10 +2092,10 @@
         <w:r>
           <w:rPr>
             <w:rStyle w:val="Hyperlink"/>
-            <w:rFonts w:ascii="Arial" w:eastAsia="Basic Roman" w:hAnsi="Arial" w:cs="Arial"/>
+            <w:rFonts w:ascii="Arial" w:eastAsia="Basic Roman" w:hAnsi="Arial" w:cs="Basic Roman"/>
+            <w:kern w:val="0"/>
             <w:sz w:val="22"/>
             <w:szCs w:val="22"/>
-            <w:lang w:val="es-AR"/>
           </w:rPr>
           <w:t>https://urlis.net/repo-chatGPT</w:t>
         </w:r>

</xml_diff>